<commit_message>
small updates/work in progress
</commit_message>
<xml_diff>
--- a/Artifacts/Docs/Jira/Sprint 2 - Jira.docx
+++ b/Artifacts/Docs/Jira/Sprint 2 - Jira.docx
@@ -15,7 +15,7 @@
       </w:pPr>
       <w:r>
         <w:rPr>
-          <w:rFonts w:ascii="Calibri" w:eastAsia="Times New Roman" w:hAnsi="Calibri" w:cs="Calibri"/>
+          <w:rFonts w:ascii="Arial" w:eastAsia="Times New Roman" w:hAnsi="Arial" w:cs="Arial"/>
           <w:lang w:val="en-US" w:eastAsia="en-GB"/>
         </w:rPr>
         <w:t> </w:t>
@@ -35,26 +35,26 @@
         <w:spacing w:after="0" w:line="240" w:lineRule="auto"/>
         <w:textAlignment w:val="baseline"/>
         <w:rPr>
-          <w:rFonts w:ascii="Segoe UI" w:eastAsia="Times New Roman" w:hAnsi="Segoe UI" w:cs="Segoe UI"/>
-          <w:sz w:val="18"/>
-          <w:szCs w:val="18"/>
-          <w:lang w:val="en-US" w:eastAsia="en-GB"/>
-        </w:rPr>
-      </w:pPr>
-      <w:r>
-        <w:rPr>
-          <w:rFonts w:ascii="Arial" w:eastAsia="Times New Roman" w:hAnsi="Arial" w:cs="Arial"/>
-          <w:lang w:val="en-US" w:eastAsia="en-GB"/>
-        </w:rPr>
-        <w:t> </w:t>
-      </w:r>
-    </w:p>
-    <w:p>
-      <w:pPr>
-        <w:spacing w:after="0" w:line="240" w:lineRule="auto"/>
-        <w:textAlignment w:val="baseline"/>
-        <w:rPr>
-          <w:rFonts w:ascii="Segoe UI" w:eastAsia="Times New Roman" w:hAnsi="Segoe UI" w:cs="Segoe UI"/>
+          <w:rFonts w:ascii="Arial" w:eastAsia="Times New Roman" w:hAnsi="Arial" w:cs="Arial"/>
+          <w:sz w:val="18"/>
+          <w:szCs w:val="18"/>
+          <w:lang w:val="en-US" w:eastAsia="en-GB"/>
+        </w:rPr>
+      </w:pPr>
+      <w:r>
+        <w:rPr>
+          <w:rFonts w:ascii="Arial" w:eastAsia="Times New Roman" w:hAnsi="Arial" w:cs="Arial"/>
+          <w:lang w:val="en-US" w:eastAsia="en-GB"/>
+        </w:rPr>
+        <w:t> </w:t>
+      </w:r>
+    </w:p>
+    <w:p>
+      <w:pPr>
+        <w:spacing w:after="0" w:line="240" w:lineRule="auto"/>
+        <w:textAlignment w:val="baseline"/>
+        <w:rPr>
+          <w:rFonts w:ascii="Arial" w:eastAsia="Times New Roman" w:hAnsi="Arial" w:cs="Arial"/>
           <w:sz w:val="18"/>
           <w:szCs w:val="18"/>
           <w:lang w:val="en-US" w:eastAsia="en-GB"/>
@@ -99,7 +99,7 @@
         <w:spacing w:after="0" w:line="240" w:lineRule="auto"/>
         <w:textAlignment w:val="baseline"/>
         <w:rPr>
-          <w:rFonts w:ascii="Segoe UI" w:eastAsia="Times New Roman" w:hAnsi="Segoe UI" w:cs="Segoe UI"/>
+          <w:rFonts w:ascii="Arial" w:eastAsia="Times New Roman" w:hAnsi="Arial" w:cs="Arial"/>
           <w:sz w:val="18"/>
           <w:szCs w:val="18"/>
           <w:lang w:val="en-US" w:eastAsia="en-GB"/>
@@ -126,34 +126,34 @@
         <w:spacing w:after="0" w:line="240" w:lineRule="auto"/>
         <w:textAlignment w:val="baseline"/>
         <w:rPr>
-          <w:rFonts w:ascii="Segoe UI" w:eastAsia="Times New Roman" w:hAnsi="Segoe UI" w:cs="Segoe UI"/>
-          <w:sz w:val="18"/>
-          <w:szCs w:val="18"/>
-          <w:lang w:val="en-US" w:eastAsia="en-GB"/>
-        </w:rPr>
-      </w:pPr>
-      <w:r>
-        <w:rPr>
-          <w:rFonts w:ascii="Arial" w:eastAsia="Times New Roman" w:hAnsi="Arial" w:cs="Arial"/>
-          <w:lang w:val="en-US" w:eastAsia="en-GB"/>
-        </w:rPr>
-        <w:t> </w:t>
-      </w:r>
-    </w:p>
-    <w:p>
-      <w:pPr>
-        <w:spacing w:after="0" w:line="240" w:lineRule="auto"/>
-        <w:textAlignment w:val="baseline"/>
-        <w:rPr>
-          <w:rFonts w:ascii="Segoe UI" w:eastAsia="Times New Roman" w:hAnsi="Segoe UI" w:cs="Segoe UI"/>
-          <w:sz w:val="18"/>
-          <w:szCs w:val="18"/>
-          <w:lang w:val="en-US" w:eastAsia="en-GB"/>
-        </w:rPr>
-      </w:pPr>
-      <w:r>
-        <w:rPr>
-          <w:rFonts w:ascii="Calibri" w:eastAsia="Times New Roman" w:hAnsi="Calibri" w:cs="Calibri"/>
+          <w:rFonts w:ascii="Arial" w:eastAsia="Times New Roman" w:hAnsi="Arial" w:cs="Arial"/>
+          <w:sz w:val="18"/>
+          <w:szCs w:val="18"/>
+          <w:lang w:val="en-US" w:eastAsia="en-GB"/>
+        </w:rPr>
+      </w:pPr>
+      <w:r>
+        <w:rPr>
+          <w:rFonts w:ascii="Arial" w:eastAsia="Times New Roman" w:hAnsi="Arial" w:cs="Arial"/>
+          <w:lang w:val="en-US" w:eastAsia="en-GB"/>
+        </w:rPr>
+        <w:t> </w:t>
+      </w:r>
+    </w:p>
+    <w:p>
+      <w:pPr>
+        <w:spacing w:after="0" w:line="240" w:lineRule="auto"/>
+        <w:textAlignment w:val="baseline"/>
+        <w:rPr>
+          <w:rFonts w:ascii="Arial" w:eastAsia="Times New Roman" w:hAnsi="Arial" w:cs="Arial"/>
+          <w:sz w:val="18"/>
+          <w:szCs w:val="18"/>
+          <w:lang w:val="en-US" w:eastAsia="en-GB"/>
+        </w:rPr>
+      </w:pPr>
+      <w:r>
+        <w:rPr>
+          <w:rFonts w:ascii="Arial" w:eastAsia="Times New Roman" w:hAnsi="Arial" w:cs="Arial"/>
           <w:b/>
           <w:bCs/>
           <w:color w:val="1F497D"/>
@@ -163,26 +163,26 @@
       </w:r>
       <w:r>
         <w:rPr>
-          <w:rFonts w:ascii="Calibri" w:eastAsia="Times New Roman" w:hAnsi="Calibri" w:cs="Calibri"/>
-          <w:lang w:val="en-US" w:eastAsia="en-GB"/>
-        </w:rPr>
-        <w:t> </w:t>
-      </w:r>
-    </w:p>
-    <w:p>
-      <w:pPr>
-        <w:spacing w:after="0" w:line="240" w:lineRule="auto"/>
-        <w:textAlignment w:val="baseline"/>
-        <w:rPr>
-          <w:rFonts w:ascii="Segoe UI" w:eastAsia="Times New Roman" w:hAnsi="Segoe UI" w:cs="Segoe UI"/>
-          <w:sz w:val="18"/>
-          <w:szCs w:val="18"/>
-          <w:lang w:val="en-US" w:eastAsia="en-GB"/>
-        </w:rPr>
-      </w:pPr>
-      <w:r>
-        <w:rPr>
-          <w:rFonts w:ascii="Calibri" w:eastAsia="Times New Roman" w:hAnsi="Calibri" w:cs="Calibri"/>
+          <w:rFonts w:ascii="Arial" w:eastAsia="Times New Roman" w:hAnsi="Arial" w:cs="Arial"/>
+          <w:lang w:val="en-US" w:eastAsia="en-GB"/>
+        </w:rPr>
+        <w:t> </w:t>
+      </w:r>
+    </w:p>
+    <w:p>
+      <w:pPr>
+        <w:spacing w:after="0" w:line="240" w:lineRule="auto"/>
+        <w:textAlignment w:val="baseline"/>
+        <w:rPr>
+          <w:rFonts w:ascii="Arial" w:eastAsia="Times New Roman" w:hAnsi="Arial" w:cs="Arial"/>
+          <w:sz w:val="18"/>
+          <w:szCs w:val="18"/>
+          <w:lang w:val="en-US" w:eastAsia="en-GB"/>
+        </w:rPr>
+      </w:pPr>
+      <w:r>
+        <w:rPr>
+          <w:rFonts w:ascii="Arial" w:eastAsia="Times New Roman" w:hAnsi="Arial" w:cs="Arial"/>
           <w:color w:val="1F497D"/>
           <w:lang w:val="en-US" w:eastAsia="en-GB"/>
         </w:rPr>
@@ -190,26 +190,26 @@
       </w:r>
       <w:r>
         <w:rPr>
-          <w:rFonts w:ascii="Calibri" w:eastAsia="Times New Roman" w:hAnsi="Calibri" w:cs="Calibri"/>
-          <w:lang w:val="en-US" w:eastAsia="en-GB"/>
-        </w:rPr>
-        <w:t> </w:t>
-      </w:r>
-    </w:p>
-    <w:p>
-      <w:pPr>
-        <w:spacing w:after="0" w:line="240" w:lineRule="auto"/>
-        <w:textAlignment w:val="baseline"/>
-        <w:rPr>
-          <w:rFonts w:ascii="Segoe UI" w:eastAsia="Times New Roman" w:hAnsi="Segoe UI" w:cs="Segoe UI"/>
-          <w:sz w:val="18"/>
-          <w:szCs w:val="18"/>
-          <w:lang w:val="en-US" w:eastAsia="en-GB"/>
-        </w:rPr>
-      </w:pPr>
-      <w:r>
-        <w:rPr>
-          <w:rFonts w:ascii="Calibri" w:eastAsia="Times New Roman" w:hAnsi="Calibri" w:cs="Calibri"/>
+          <w:rFonts w:ascii="Arial" w:eastAsia="Times New Roman" w:hAnsi="Arial" w:cs="Arial"/>
+          <w:lang w:val="en-US" w:eastAsia="en-GB"/>
+        </w:rPr>
+        <w:t> </w:t>
+      </w:r>
+    </w:p>
+    <w:p>
+      <w:pPr>
+        <w:spacing w:after="0" w:line="240" w:lineRule="auto"/>
+        <w:textAlignment w:val="baseline"/>
+        <w:rPr>
+          <w:rFonts w:ascii="Arial" w:eastAsia="Times New Roman" w:hAnsi="Arial" w:cs="Arial"/>
+          <w:sz w:val="18"/>
+          <w:szCs w:val="18"/>
+          <w:lang w:val="en-US" w:eastAsia="en-GB"/>
+        </w:rPr>
+      </w:pPr>
+      <w:r>
+        <w:rPr>
+          <w:rFonts w:ascii="Arial" w:eastAsia="Times New Roman" w:hAnsi="Arial" w:cs="Arial"/>
           <w:color w:val="1F497D"/>
           <w:lang w:val="en-US" w:eastAsia="en-GB"/>
         </w:rPr>
@@ -217,26 +217,26 @@
       </w:r>
       <w:r>
         <w:rPr>
-          <w:rFonts w:ascii="Calibri" w:eastAsia="Times New Roman" w:hAnsi="Calibri" w:cs="Calibri"/>
-          <w:lang w:val="en-US" w:eastAsia="en-GB"/>
-        </w:rPr>
-        <w:t> </w:t>
-      </w:r>
-    </w:p>
-    <w:p>
-      <w:pPr>
-        <w:spacing w:after="0" w:line="240" w:lineRule="auto"/>
-        <w:textAlignment w:val="baseline"/>
-        <w:rPr>
-          <w:rFonts w:ascii="Segoe UI" w:eastAsia="Times New Roman" w:hAnsi="Segoe UI" w:cs="Segoe UI"/>
-          <w:sz w:val="18"/>
-          <w:szCs w:val="18"/>
-          <w:lang w:val="en-US" w:eastAsia="en-GB"/>
-        </w:rPr>
-      </w:pPr>
-      <w:r>
-        <w:rPr>
-          <w:rFonts w:ascii="Calibri" w:eastAsia="Times New Roman" w:hAnsi="Calibri" w:cs="Calibri"/>
+          <w:rFonts w:ascii="Arial" w:eastAsia="Times New Roman" w:hAnsi="Arial" w:cs="Arial"/>
+          <w:lang w:val="en-US" w:eastAsia="en-GB"/>
+        </w:rPr>
+        <w:t> </w:t>
+      </w:r>
+    </w:p>
+    <w:p>
+      <w:pPr>
+        <w:spacing w:after="0" w:line="240" w:lineRule="auto"/>
+        <w:textAlignment w:val="baseline"/>
+        <w:rPr>
+          <w:rFonts w:ascii="Arial" w:eastAsia="Times New Roman" w:hAnsi="Arial" w:cs="Arial"/>
+          <w:sz w:val="18"/>
+          <w:szCs w:val="18"/>
+          <w:lang w:val="en-US" w:eastAsia="en-GB"/>
+        </w:rPr>
+      </w:pPr>
+      <w:r>
+        <w:rPr>
+          <w:rFonts w:ascii="Arial" w:eastAsia="Times New Roman" w:hAnsi="Arial" w:cs="Arial"/>
           <w:color w:val="1F497D"/>
           <w:lang w:val="en-US" w:eastAsia="en-GB"/>
         </w:rPr>
@@ -244,26 +244,26 @@
       </w:r>
       <w:r>
         <w:rPr>
-          <w:rFonts w:ascii="Calibri" w:eastAsia="Times New Roman" w:hAnsi="Calibri" w:cs="Calibri"/>
-          <w:lang w:val="en-US" w:eastAsia="en-GB"/>
-        </w:rPr>
-        <w:t> </w:t>
-      </w:r>
-    </w:p>
-    <w:p>
-      <w:pPr>
-        <w:spacing w:after="0" w:line="240" w:lineRule="auto"/>
-        <w:textAlignment w:val="baseline"/>
-        <w:rPr>
-          <w:rFonts w:ascii="Segoe UI" w:eastAsia="Times New Roman" w:hAnsi="Segoe UI" w:cs="Segoe UI"/>
-          <w:sz w:val="18"/>
-          <w:szCs w:val="18"/>
-          <w:lang w:val="en-US" w:eastAsia="en-GB"/>
-        </w:rPr>
-      </w:pPr>
-      <w:r>
-        <w:rPr>
-          <w:rFonts w:ascii="Calibri" w:eastAsia="Times New Roman" w:hAnsi="Calibri" w:cs="Calibri"/>
+          <w:rFonts w:ascii="Arial" w:eastAsia="Times New Roman" w:hAnsi="Arial" w:cs="Arial"/>
+          <w:lang w:val="en-US" w:eastAsia="en-GB"/>
+        </w:rPr>
+        <w:t> </w:t>
+      </w:r>
+    </w:p>
+    <w:p>
+      <w:pPr>
+        <w:spacing w:after="0" w:line="240" w:lineRule="auto"/>
+        <w:textAlignment w:val="baseline"/>
+        <w:rPr>
+          <w:rFonts w:ascii="Arial" w:eastAsia="Times New Roman" w:hAnsi="Arial" w:cs="Arial"/>
+          <w:sz w:val="18"/>
+          <w:szCs w:val="18"/>
+          <w:lang w:val="en-US" w:eastAsia="en-GB"/>
+        </w:rPr>
+      </w:pPr>
+      <w:r>
+        <w:rPr>
+          <w:rFonts w:ascii="Arial" w:eastAsia="Times New Roman" w:hAnsi="Arial" w:cs="Arial"/>
           <w:lang w:val="en-US" w:eastAsia="en-GB"/>
         </w:rPr>
         <w:t> </w:t>
@@ -274,7 +274,7 @@
         <w:shd w:val="clear" w:color="auto" w:fill="FFFFFF"/>
         <w:spacing w:after="0" w:line="240" w:lineRule="auto"/>
         <w:rPr>
-          <w:rFonts w:ascii="Segoe UI" w:eastAsia="Times New Roman" w:hAnsi="Segoe UI" w:cs="Segoe UI"/>
+          <w:rFonts w:ascii="Arial" w:eastAsia="Times New Roman" w:hAnsi="Arial" w:cs="Arial"/>
           <w:color w:val="000000"/>
           <w:sz w:val="18"/>
           <w:szCs w:val="18"/>
@@ -283,6 +283,7 @@
       </w:pPr>
       <w:r>
         <w:rPr>
+          <w:rFonts w:ascii="Arial" w:hAnsi="Arial" w:cs="Arial"/>
           <w:noProof/>
         </w:rPr>
         <w:drawing>
@@ -340,15 +341,15 @@
         <w:spacing w:after="0" w:line="240" w:lineRule="auto"/>
         <w:textAlignment w:val="baseline"/>
         <w:rPr>
-          <w:rFonts w:ascii="Segoe UI" w:eastAsia="Times New Roman" w:hAnsi="Segoe UI" w:cs="Segoe UI"/>
-          <w:sz w:val="18"/>
-          <w:szCs w:val="18"/>
-          <w:lang w:val="en-US" w:eastAsia="en-GB"/>
-        </w:rPr>
-      </w:pPr>
-      <w:r>
-        <w:rPr>
-          <w:rFonts w:ascii="Calibri" w:eastAsia="Times New Roman" w:hAnsi="Calibri" w:cs="Calibri"/>
+          <w:rFonts w:ascii="Arial" w:eastAsia="Times New Roman" w:hAnsi="Arial" w:cs="Arial"/>
+          <w:sz w:val="18"/>
+          <w:szCs w:val="18"/>
+          <w:lang w:val="en-US" w:eastAsia="en-GB"/>
+        </w:rPr>
+      </w:pPr>
+      <w:r>
+        <w:rPr>
+          <w:rFonts w:ascii="Arial" w:eastAsia="Times New Roman" w:hAnsi="Arial" w:cs="Arial"/>
           <w:color w:val="1F497D"/>
           <w:lang w:val="en-US" w:eastAsia="en-GB"/>
         </w:rPr>
@@ -356,18 +357,18 @@
       </w:r>
       <w:r>
         <w:rPr>
-          <w:rFonts w:ascii="Calibri" w:eastAsia="Times New Roman" w:hAnsi="Calibri" w:cs="Calibri"/>
-          <w:lang w:val="en-US" w:eastAsia="en-GB"/>
-        </w:rPr>
-        <w:t> </w:t>
-      </w:r>
-    </w:p>
-    <w:p>
-      <w:pPr>
-        <w:spacing w:after="0" w:line="240" w:lineRule="auto"/>
-        <w:textAlignment w:val="baseline"/>
-        <w:rPr>
-          <w:rFonts w:ascii="Segoe UI" w:eastAsia="Times New Roman" w:hAnsi="Segoe UI" w:cs="Segoe UI"/>
+          <w:rFonts w:ascii="Arial" w:eastAsia="Times New Roman" w:hAnsi="Arial" w:cs="Arial"/>
+          <w:lang w:val="en-US" w:eastAsia="en-GB"/>
+        </w:rPr>
+        <w:t> </w:t>
+      </w:r>
+    </w:p>
+    <w:p>
+      <w:pPr>
+        <w:spacing w:after="0" w:line="240" w:lineRule="auto"/>
+        <w:textAlignment w:val="baseline"/>
+        <w:rPr>
+          <w:rFonts w:ascii="Arial" w:eastAsia="Times New Roman" w:hAnsi="Arial" w:cs="Arial"/>
           <w:sz w:val="18"/>
           <w:szCs w:val="18"/>
           <w:lang w:val="en-US" w:eastAsia="en-GB"/>
@@ -386,7 +387,7 @@
         <w:shd w:val="clear" w:color="auto" w:fill="FFFFFF"/>
         <w:spacing w:after="0" w:line="240" w:lineRule="auto"/>
         <w:rPr>
-          <w:rFonts w:ascii="Segoe UI" w:eastAsia="Times New Roman" w:hAnsi="Segoe UI" w:cs="Segoe UI"/>
+          <w:rFonts w:ascii="Arial" w:eastAsia="Times New Roman" w:hAnsi="Arial" w:cs="Arial"/>
           <w:color w:val="000000"/>
           <w:sz w:val="18"/>
           <w:szCs w:val="18"/>
@@ -395,6 +396,7 @@
       </w:pPr>
       <w:r>
         <w:rPr>
+          <w:rFonts w:ascii="Arial" w:hAnsi="Arial" w:cs="Arial"/>
           <w:noProof/>
         </w:rPr>
         <w:drawing>
@@ -452,7 +454,7 @@
         <w:shd w:val="clear" w:color="auto" w:fill="FFFFFF"/>
         <w:spacing w:after="0" w:line="240" w:lineRule="auto"/>
         <w:rPr>
-          <w:rFonts w:ascii="Segoe UI" w:eastAsia="Times New Roman" w:hAnsi="Segoe UI" w:cs="Segoe UI"/>
+          <w:rFonts w:ascii="Arial" w:eastAsia="Times New Roman" w:hAnsi="Arial" w:cs="Arial"/>
           <w:color w:val="000000"/>
           <w:sz w:val="18"/>
           <w:szCs w:val="18"/>
@@ -461,6 +463,7 @@
       </w:pPr>
       <w:r>
         <w:rPr>
+          <w:rFonts w:ascii="Arial" w:hAnsi="Arial" w:cs="Arial"/>
           <w:noProof/>
         </w:rPr>
         <w:lastRenderedPageBreak/>
@@ -519,34 +522,34 @@
         <w:spacing w:after="0" w:line="240" w:lineRule="auto"/>
         <w:textAlignment w:val="baseline"/>
         <w:rPr>
-          <w:rFonts w:ascii="Segoe UI" w:eastAsia="Times New Roman" w:hAnsi="Segoe UI" w:cs="Segoe UI"/>
-          <w:sz w:val="18"/>
-          <w:szCs w:val="18"/>
-          <w:lang w:val="en-US" w:eastAsia="en-GB"/>
-        </w:rPr>
-      </w:pPr>
-      <w:r>
-        <w:rPr>
-          <w:rFonts w:ascii="Calibri" w:eastAsia="Times New Roman" w:hAnsi="Calibri" w:cs="Calibri"/>
-          <w:lang w:val="en-US" w:eastAsia="en-GB"/>
-        </w:rPr>
-        <w:t> </w:t>
-      </w:r>
-    </w:p>
-    <w:p>
-      <w:pPr>
-        <w:spacing w:after="0" w:line="240" w:lineRule="auto"/>
-        <w:textAlignment w:val="baseline"/>
-        <w:rPr>
-          <w:rFonts w:ascii="Segoe UI" w:eastAsia="Times New Roman" w:hAnsi="Segoe UI" w:cs="Segoe UI"/>
-          <w:sz w:val="18"/>
-          <w:szCs w:val="18"/>
-          <w:lang w:val="en-US" w:eastAsia="en-GB"/>
-        </w:rPr>
-      </w:pPr>
-      <w:r>
-        <w:rPr>
-          <w:rFonts w:ascii="Calibri" w:eastAsia="Times New Roman" w:hAnsi="Calibri" w:cs="Calibri"/>
+          <w:rFonts w:ascii="Arial" w:eastAsia="Times New Roman" w:hAnsi="Arial" w:cs="Arial"/>
+          <w:sz w:val="18"/>
+          <w:szCs w:val="18"/>
+          <w:lang w:val="en-US" w:eastAsia="en-GB"/>
+        </w:rPr>
+      </w:pPr>
+      <w:r>
+        <w:rPr>
+          <w:rFonts w:ascii="Arial" w:eastAsia="Times New Roman" w:hAnsi="Arial" w:cs="Arial"/>
+          <w:lang w:val="en-US" w:eastAsia="en-GB"/>
+        </w:rPr>
+        <w:t> </w:t>
+      </w:r>
+    </w:p>
+    <w:p>
+      <w:pPr>
+        <w:spacing w:after="0" w:line="240" w:lineRule="auto"/>
+        <w:textAlignment w:val="baseline"/>
+        <w:rPr>
+          <w:rFonts w:ascii="Arial" w:eastAsia="Times New Roman" w:hAnsi="Arial" w:cs="Arial"/>
+          <w:sz w:val="18"/>
+          <w:szCs w:val="18"/>
+          <w:lang w:val="en-US" w:eastAsia="en-GB"/>
+        </w:rPr>
+      </w:pPr>
+      <w:r>
+        <w:rPr>
+          <w:rFonts w:ascii="Arial" w:eastAsia="Times New Roman" w:hAnsi="Arial" w:cs="Arial"/>
           <w:color w:val="0F243E"/>
           <w:lang w:val="en-US" w:eastAsia="en-GB"/>
         </w:rPr>
@@ -554,101 +557,99 @@
       </w:r>
       <w:r>
         <w:rPr>
-          <w:rFonts w:ascii="Calibri" w:eastAsia="Times New Roman" w:hAnsi="Calibri" w:cs="Calibri"/>
-          <w:lang w:val="en-US" w:eastAsia="en-GB"/>
-        </w:rPr>
-        <w:t> </w:t>
-      </w:r>
-    </w:p>
-    <w:p>
-      <w:pPr>
-        <w:spacing w:after="0" w:line="240" w:lineRule="auto"/>
-        <w:textAlignment w:val="baseline"/>
-        <w:rPr>
-          <w:rFonts w:ascii="Segoe UI" w:eastAsia="Times New Roman" w:hAnsi="Segoe UI" w:cs="Segoe UI"/>
-          <w:sz w:val="18"/>
-          <w:szCs w:val="18"/>
-          <w:lang w:val="en-US" w:eastAsia="en-GB"/>
-        </w:rPr>
-      </w:pPr>
-      <w:r>
-        <w:rPr>
-          <w:rFonts w:ascii="Calibri" w:eastAsia="Times New Roman" w:hAnsi="Calibri" w:cs="Calibri"/>
-          <w:lang w:val="en-US" w:eastAsia="en-GB"/>
-        </w:rPr>
-        <w:t> </w:t>
-      </w:r>
-    </w:p>
-    <w:p>
-      <w:pPr>
-        <w:spacing w:after="0" w:line="240" w:lineRule="auto"/>
-        <w:textAlignment w:val="baseline"/>
-        <w:rPr>
-          <w:rFonts w:ascii="Segoe UI" w:eastAsia="Times New Roman" w:hAnsi="Segoe UI" w:cs="Segoe UI"/>
-          <w:sz w:val="18"/>
-          <w:szCs w:val="18"/>
-          <w:lang w:val="en-US" w:eastAsia="en-GB"/>
-        </w:rPr>
-      </w:pPr>
-      <w:r>
-        <w:rPr>
-          <w:rFonts w:ascii="Calibri" w:eastAsia="Times New Roman" w:hAnsi="Calibri" w:cs="Calibri"/>
+          <w:rFonts w:ascii="Arial" w:eastAsia="Times New Roman" w:hAnsi="Arial" w:cs="Arial"/>
+          <w:lang w:val="en-US" w:eastAsia="en-GB"/>
+        </w:rPr>
+        <w:t> </w:t>
+      </w:r>
+    </w:p>
+    <w:p>
+      <w:pPr>
+        <w:spacing w:after="0" w:line="240" w:lineRule="auto"/>
+        <w:textAlignment w:val="baseline"/>
+        <w:rPr>
+          <w:rFonts w:ascii="Arial" w:eastAsia="Times New Roman" w:hAnsi="Arial" w:cs="Arial"/>
+          <w:sz w:val="18"/>
+          <w:szCs w:val="18"/>
+          <w:lang w:val="en-US" w:eastAsia="en-GB"/>
+        </w:rPr>
+      </w:pPr>
+      <w:r>
+        <w:rPr>
+          <w:rFonts w:ascii="Arial" w:eastAsia="Times New Roman" w:hAnsi="Arial" w:cs="Arial"/>
+          <w:lang w:val="en-US" w:eastAsia="en-GB"/>
+        </w:rPr>
+        <w:t> </w:t>
+      </w:r>
+    </w:p>
+    <w:p>
+      <w:pPr>
+        <w:spacing w:after="0" w:line="240" w:lineRule="auto"/>
+        <w:textAlignment w:val="baseline"/>
+        <w:rPr>
+          <w:rFonts w:ascii="Arial" w:eastAsia="Times New Roman" w:hAnsi="Arial" w:cs="Arial"/>
+          <w:color w:val="1F3864" w:themeColor="accent1" w:themeShade="80"/>
+          <w:sz w:val="18"/>
+          <w:szCs w:val="18"/>
+          <w:lang w:val="en-US" w:eastAsia="en-GB"/>
+        </w:rPr>
+      </w:pPr>
+      <w:r>
+        <w:rPr>
+          <w:rFonts w:ascii="Arial" w:eastAsia="Times New Roman" w:hAnsi="Arial" w:cs="Arial"/>
           <w:b/>
           <w:bCs/>
-          <w:color w:val="0F243E"/>
+          <w:color w:val="1F3864" w:themeColor="accent1" w:themeShade="80"/>
           <w:lang w:val="en-US" w:eastAsia="en-GB"/>
         </w:rPr>
         <w:t>Burndown chart Sprint 2</w:t>
       </w:r>
       <w:r>
         <w:rPr>
-          <w:rFonts w:ascii="Calibri" w:eastAsia="Times New Roman" w:hAnsi="Calibri" w:cs="Calibri"/>
-          <w:lang w:val="en-US" w:eastAsia="en-GB"/>
-        </w:rPr>
-        <w:t> </w:t>
-      </w:r>
-    </w:p>
-    <w:p>
-      <w:pPr>
-        <w:spacing w:after="0" w:line="240" w:lineRule="auto"/>
-        <w:textAlignment w:val="baseline"/>
-        <w:rPr>
-          <w:rFonts w:ascii="Segoe UI" w:eastAsia="Times New Roman" w:hAnsi="Segoe UI" w:cs="Segoe UI"/>
-          <w:sz w:val="18"/>
-          <w:szCs w:val="18"/>
-          <w:lang w:val="en-US" w:eastAsia="en-GB"/>
-        </w:rPr>
-      </w:pPr>
-      <w:r>
-        <w:rPr>
-          <w:rFonts w:ascii="Calibri" w:eastAsia="Times New Roman" w:hAnsi="Calibri" w:cs="Calibri"/>
-          <w:color w:val="0F243E"/>
-          <w:lang w:val="en-US" w:eastAsia="en-GB"/>
-        </w:rPr>
-        <w:t>Burndown chart for sprint 2, no data to show at this stage as it's all in the planning.</w:t>
-      </w:r>
-      <w:r>
-        <w:rPr>
-          <w:rFonts w:ascii="Calibri" w:eastAsia="Times New Roman" w:hAnsi="Calibri" w:cs="Calibri"/>
-          <w:lang w:val="en-US" w:eastAsia="en-GB"/>
-        </w:rPr>
-        <w:t> </w:t>
-      </w:r>
-    </w:p>
-    <w:p>
-      <w:pPr>
-        <w:spacing w:after="0" w:line="240" w:lineRule="auto"/>
-        <w:textAlignment w:val="baseline"/>
-        <w:rPr>
-          <w:rFonts w:ascii="Segoe UI" w:eastAsia="Times New Roman" w:hAnsi="Segoe UI" w:cs="Segoe UI"/>
-          <w:sz w:val="18"/>
-          <w:szCs w:val="18"/>
-          <w:lang w:val="en-US" w:eastAsia="en-GB"/>
-        </w:rPr>
-      </w:pPr>
-      <w:r>
-        <w:rPr>
-          <w:rFonts w:ascii="Calibri" w:eastAsia="Times New Roman" w:hAnsi="Calibri" w:cs="Calibri"/>
+          <w:rFonts w:ascii="Arial" w:eastAsia="Times New Roman" w:hAnsi="Arial" w:cs="Arial"/>
+          <w:color w:val="1F3864" w:themeColor="accent1" w:themeShade="80"/>
+          <w:lang w:val="en-US" w:eastAsia="en-GB"/>
+        </w:rPr>
+        <w:t> </w:t>
+      </w:r>
+    </w:p>
+    <w:p>
+      <w:pPr>
+        <w:spacing w:after="0" w:line="240" w:lineRule="auto"/>
+        <w:textAlignment w:val="baseline"/>
+        <w:rPr>
+          <w:rFonts w:ascii="Arial" w:eastAsia="Times New Roman" w:hAnsi="Arial" w:cs="Arial"/>
+          <w:color w:val="1F3864" w:themeColor="accent1" w:themeShade="80"/>
+          <w:sz w:val="18"/>
+          <w:szCs w:val="18"/>
+          <w:lang w:val="en-US" w:eastAsia="en-GB"/>
+        </w:rPr>
+      </w:pPr>
+      <w:r>
+        <w:rPr>
+          <w:rFonts w:ascii="Arial" w:eastAsia="Times New Roman" w:hAnsi="Arial" w:cs="Arial"/>
+          <w:color w:val="1F3864" w:themeColor="accent1" w:themeShade="80"/>
+          <w:lang w:val="en-US" w:eastAsia="en-GB"/>
+        </w:rPr>
+        <w:t>Burndown chart for sprint 2, no data to show at this stage as it's all in the planning. </w:t>
+      </w:r>
+    </w:p>
+    <w:p>
+      <w:pPr>
+        <w:spacing w:after="0" w:line="240" w:lineRule="auto"/>
+        <w:textAlignment w:val="baseline"/>
+        <w:rPr>
+          <w:rFonts w:ascii="Arial" w:eastAsia="Times New Roman" w:hAnsi="Arial" w:cs="Arial"/>
+          <w:color w:val="1F3864" w:themeColor="accent1" w:themeShade="80"/>
+          <w:sz w:val="18"/>
+          <w:szCs w:val="18"/>
+          <w:lang w:val="en-US" w:eastAsia="en-GB"/>
+        </w:rPr>
+      </w:pPr>
+      <w:r>
+        <w:rPr>
+          <w:rFonts w:ascii="Arial" w:eastAsia="Times New Roman" w:hAnsi="Arial" w:cs="Arial"/>
+          <w:color w:val="1F3864" w:themeColor="accent1" w:themeShade="80"/>
           <w:lang w:val="en-US" w:eastAsia="en-GB"/>
         </w:rPr>
         <w:t> </w:t>
@@ -659,8 +660,8 @@
         <w:shd w:val="clear" w:color="auto" w:fill="FFFFFF"/>
         <w:spacing w:after="0" w:line="240" w:lineRule="auto"/>
         <w:rPr>
-          <w:rFonts w:ascii="Segoe UI" w:eastAsia="Times New Roman" w:hAnsi="Segoe UI" w:cs="Segoe UI"/>
-          <w:color w:val="000000"/>
+          <w:rFonts w:ascii="Arial" w:eastAsia="Times New Roman" w:hAnsi="Arial" w:cs="Arial"/>
+          <w:color w:val="1F3864" w:themeColor="accent1" w:themeShade="80"/>
           <w:sz w:val="18"/>
           <w:szCs w:val="18"/>
           <w:lang w:eastAsia="en-GB"/>
@@ -668,7 +669,9 @@
       </w:pPr>
       <w:r>
         <w:rPr>
+          <w:rFonts w:ascii="Arial" w:hAnsi="Arial" w:cs="Arial"/>
           <w:noProof/>
+          <w:color w:val="1F3864" w:themeColor="accent1" w:themeShade="80"/>
         </w:rPr>
         <w:drawing>
           <wp:inline distT="0" distB="0" distL="0" distR="0" wp14:anchorId="27867A67" wp14:editId="02A245E9">
@@ -725,159 +728,157 @@
         <w:spacing w:after="0" w:line="240" w:lineRule="auto"/>
         <w:textAlignment w:val="baseline"/>
         <w:rPr>
-          <w:rFonts w:ascii="Segoe UI" w:eastAsia="Times New Roman" w:hAnsi="Segoe UI" w:cs="Segoe UI"/>
-          <w:sz w:val="18"/>
-          <w:szCs w:val="18"/>
-          <w:lang w:val="en-US" w:eastAsia="en-GB"/>
-        </w:rPr>
-      </w:pPr>
-      <w:r>
-        <w:rPr>
-          <w:rFonts w:ascii="Calibri" w:eastAsia="Times New Roman" w:hAnsi="Calibri" w:cs="Calibri"/>
-          <w:lang w:val="en-US" w:eastAsia="en-GB"/>
-        </w:rPr>
-        <w:t> </w:t>
-      </w:r>
-    </w:p>
-    <w:p>
-      <w:pPr>
-        <w:spacing w:after="0" w:line="240" w:lineRule="auto"/>
-        <w:textAlignment w:val="baseline"/>
-        <w:rPr>
-          <w:rFonts w:ascii="Segoe UI" w:eastAsia="Times New Roman" w:hAnsi="Segoe UI" w:cs="Segoe UI"/>
-          <w:sz w:val="18"/>
-          <w:szCs w:val="18"/>
-          <w:lang w:val="en-US" w:eastAsia="en-GB"/>
-        </w:rPr>
-      </w:pPr>
-      <w:r>
-        <w:rPr>
-          <w:rFonts w:ascii="Calibri" w:eastAsia="Times New Roman" w:hAnsi="Calibri" w:cs="Calibri"/>
+          <w:rFonts w:ascii="Arial" w:eastAsia="Times New Roman" w:hAnsi="Arial" w:cs="Arial"/>
+          <w:color w:val="1F3864" w:themeColor="accent1" w:themeShade="80"/>
+          <w:sz w:val="18"/>
+          <w:szCs w:val="18"/>
+          <w:lang w:val="en-US" w:eastAsia="en-GB"/>
+        </w:rPr>
+      </w:pPr>
+      <w:r>
+        <w:rPr>
+          <w:rFonts w:ascii="Arial" w:eastAsia="Times New Roman" w:hAnsi="Arial" w:cs="Arial"/>
+          <w:color w:val="1F3864" w:themeColor="accent1" w:themeShade="80"/>
+          <w:lang w:val="en-US" w:eastAsia="en-GB"/>
+        </w:rPr>
+        <w:t> </w:t>
+      </w:r>
+    </w:p>
+    <w:p>
+      <w:pPr>
+        <w:spacing w:after="0" w:line="240" w:lineRule="auto"/>
+        <w:textAlignment w:val="baseline"/>
+        <w:rPr>
+          <w:rFonts w:ascii="Arial" w:eastAsia="Times New Roman" w:hAnsi="Arial" w:cs="Arial"/>
+          <w:color w:val="1F3864" w:themeColor="accent1" w:themeShade="80"/>
+          <w:sz w:val="18"/>
+          <w:szCs w:val="18"/>
+          <w:lang w:val="en-US" w:eastAsia="en-GB"/>
+        </w:rPr>
+      </w:pPr>
+      <w:r>
+        <w:rPr>
+          <w:rFonts w:ascii="Arial" w:eastAsia="Times New Roman" w:hAnsi="Arial" w:cs="Arial"/>
           <w:b/>
           <w:bCs/>
-          <w:color w:val="1F497D"/>
+          <w:color w:val="1F3864" w:themeColor="accent1" w:themeShade="80"/>
           <w:lang w:val="en-US" w:eastAsia="en-GB"/>
         </w:rPr>
         <w:t>Wednesday 5th March 2020 </w:t>
       </w:r>
       <w:r>
         <w:rPr>
-          <w:rFonts w:ascii="Calibri" w:eastAsia="Times New Roman" w:hAnsi="Calibri" w:cs="Calibri"/>
-          <w:lang w:val="en-US" w:eastAsia="en-GB"/>
-        </w:rPr>
-        <w:t> </w:t>
-      </w:r>
-    </w:p>
-    <w:p>
-      <w:pPr>
-        <w:spacing w:after="0" w:line="240" w:lineRule="auto"/>
-        <w:textAlignment w:val="baseline"/>
-        <w:rPr>
-          <w:rFonts w:ascii="Segoe UI" w:eastAsia="Times New Roman" w:hAnsi="Segoe UI" w:cs="Segoe UI"/>
-          <w:sz w:val="18"/>
-          <w:szCs w:val="18"/>
-          <w:lang w:val="en-US" w:eastAsia="en-GB"/>
-        </w:rPr>
-      </w:pPr>
-      <w:r>
-        <w:rPr>
-          <w:rFonts w:ascii="Calibri" w:eastAsia="Times New Roman" w:hAnsi="Calibri" w:cs="Calibri"/>
-          <w:lang w:val="en-US" w:eastAsia="en-GB"/>
-        </w:rPr>
-        <w:t> </w:t>
-      </w:r>
-    </w:p>
-    <w:p>
-      <w:pPr>
-        <w:spacing w:after="0" w:line="240" w:lineRule="auto"/>
-        <w:textAlignment w:val="baseline"/>
-        <w:rPr>
-          <w:rFonts w:ascii="Segoe UI" w:eastAsia="Times New Roman" w:hAnsi="Segoe UI" w:cs="Segoe UI"/>
-          <w:sz w:val="18"/>
-          <w:szCs w:val="18"/>
-          <w:lang w:val="en-US" w:eastAsia="en-GB"/>
-        </w:rPr>
-      </w:pPr>
-      <w:r>
-        <w:rPr>
-          <w:rFonts w:ascii="Calibri" w:eastAsia="Times New Roman" w:hAnsi="Calibri" w:cs="Calibri"/>
-          <w:color w:val="1F497D"/>
-          <w:lang w:val="en-US" w:eastAsia="en-GB"/>
-        </w:rPr>
-        <w:t>Tasks have been assigned to members. Keeping Jira up to date unlike sprint 1.</w:t>
-      </w:r>
-      <w:r>
-        <w:rPr>
-          <w:rFonts w:ascii="Calibri" w:eastAsia="Times New Roman" w:hAnsi="Calibri" w:cs="Calibri"/>
-          <w:lang w:val="en-US" w:eastAsia="en-GB"/>
-        </w:rPr>
-        <w:t> </w:t>
-      </w:r>
-    </w:p>
-    <w:p>
-      <w:pPr>
-        <w:spacing w:after="0" w:line="240" w:lineRule="auto"/>
-        <w:textAlignment w:val="baseline"/>
-        <w:rPr>
-          <w:rFonts w:ascii="Segoe UI" w:eastAsia="Times New Roman" w:hAnsi="Segoe UI" w:cs="Segoe UI"/>
-          <w:sz w:val="18"/>
-          <w:szCs w:val="18"/>
-          <w:lang w:val="en-US" w:eastAsia="en-GB"/>
-        </w:rPr>
-      </w:pPr>
-      <w:r>
-        <w:rPr>
-          <w:rFonts w:ascii="Calibri" w:eastAsia="Times New Roman" w:hAnsi="Calibri" w:cs="Calibri"/>
-          <w:color w:val="1F497D"/>
-          <w:lang w:val="en-US" w:eastAsia="en-GB"/>
-        </w:rPr>
-        <w:t> Keeping data accurate.</w:t>
-      </w:r>
-      <w:r>
-        <w:rPr>
-          <w:rFonts w:ascii="Calibri" w:eastAsia="Times New Roman" w:hAnsi="Calibri" w:cs="Calibri"/>
-          <w:lang w:val="en-US" w:eastAsia="en-GB"/>
-        </w:rPr>
-        <w:t> </w:t>
-      </w:r>
-    </w:p>
-    <w:p>
-      <w:pPr>
-        <w:spacing w:after="0" w:line="240" w:lineRule="auto"/>
-        <w:textAlignment w:val="baseline"/>
-        <w:rPr>
-          <w:rFonts w:ascii="Segoe UI" w:eastAsia="Times New Roman" w:hAnsi="Segoe UI" w:cs="Segoe UI"/>
-          <w:sz w:val="18"/>
-          <w:szCs w:val="18"/>
-          <w:lang w:val="en-US" w:eastAsia="en-GB"/>
-        </w:rPr>
-      </w:pPr>
-      <w:r>
-        <w:rPr>
-          <w:rFonts w:ascii="Calibri" w:eastAsia="Times New Roman" w:hAnsi="Calibri" w:cs="Calibri"/>
-          <w:lang w:val="en-US" w:eastAsia="en-GB"/>
+          <w:rFonts w:ascii="Arial" w:eastAsia="Times New Roman" w:hAnsi="Arial" w:cs="Arial"/>
+          <w:color w:val="1F3864" w:themeColor="accent1" w:themeShade="80"/>
+          <w:lang w:val="en-US" w:eastAsia="en-GB"/>
+        </w:rPr>
+        <w:t> </w:t>
+      </w:r>
+    </w:p>
+    <w:p>
+      <w:pPr>
+        <w:spacing w:after="0" w:line="240" w:lineRule="auto"/>
+        <w:textAlignment w:val="baseline"/>
+        <w:rPr>
+          <w:rFonts w:ascii="Arial" w:eastAsia="Times New Roman" w:hAnsi="Arial" w:cs="Arial"/>
+          <w:color w:val="1F3864" w:themeColor="accent1" w:themeShade="80"/>
+          <w:sz w:val="18"/>
+          <w:szCs w:val="18"/>
+          <w:lang w:val="en-US" w:eastAsia="en-GB"/>
+        </w:rPr>
+      </w:pPr>
+      <w:r>
+        <w:rPr>
+          <w:rFonts w:ascii="Arial" w:eastAsia="Times New Roman" w:hAnsi="Arial" w:cs="Arial"/>
+          <w:color w:val="1F3864" w:themeColor="accent1" w:themeShade="80"/>
+          <w:lang w:val="en-US" w:eastAsia="en-GB"/>
+        </w:rPr>
+        <w:t> </w:t>
+      </w:r>
+    </w:p>
+    <w:p>
+      <w:pPr>
+        <w:spacing w:after="0" w:line="240" w:lineRule="auto"/>
+        <w:textAlignment w:val="baseline"/>
+        <w:rPr>
+          <w:rFonts w:ascii="Arial" w:eastAsia="Times New Roman" w:hAnsi="Arial" w:cs="Arial"/>
+          <w:color w:val="1F3864" w:themeColor="accent1" w:themeShade="80"/>
+          <w:sz w:val="18"/>
+          <w:szCs w:val="18"/>
+          <w:lang w:val="en-US" w:eastAsia="en-GB"/>
+        </w:rPr>
+      </w:pPr>
+      <w:r>
+        <w:rPr>
+          <w:rFonts w:ascii="Arial" w:eastAsia="Times New Roman" w:hAnsi="Arial" w:cs="Arial"/>
+          <w:color w:val="1F3864" w:themeColor="accent1" w:themeShade="80"/>
+          <w:lang w:val="en-US" w:eastAsia="en-GB"/>
+        </w:rPr>
+        <w:t>Tasks have been assigned to members. Keeping Jira up to date unlike sprint 1. </w:t>
+      </w:r>
+    </w:p>
+    <w:p>
+      <w:pPr>
+        <w:spacing w:after="0" w:line="240" w:lineRule="auto"/>
+        <w:textAlignment w:val="baseline"/>
+        <w:rPr>
+          <w:rFonts w:ascii="Arial" w:eastAsia="Times New Roman" w:hAnsi="Arial" w:cs="Arial"/>
+          <w:color w:val="1F3864" w:themeColor="accent1" w:themeShade="80"/>
+          <w:sz w:val="18"/>
+          <w:szCs w:val="18"/>
+          <w:lang w:val="en-US" w:eastAsia="en-GB"/>
+        </w:rPr>
+      </w:pPr>
+      <w:r>
+        <w:rPr>
+          <w:rFonts w:ascii="Arial" w:eastAsia="Times New Roman" w:hAnsi="Arial" w:cs="Arial"/>
+          <w:color w:val="1F3864" w:themeColor="accent1" w:themeShade="80"/>
+          <w:lang w:val="en-US" w:eastAsia="en-GB"/>
+        </w:rPr>
+        <w:t> Keeping data accurate. </w:t>
+      </w:r>
+    </w:p>
+    <w:p>
+      <w:pPr>
+        <w:spacing w:after="0" w:line="240" w:lineRule="auto"/>
+        <w:textAlignment w:val="baseline"/>
+        <w:rPr>
+          <w:rFonts w:ascii="Arial" w:eastAsia="Times New Roman" w:hAnsi="Arial" w:cs="Arial"/>
+          <w:color w:val="1F3864" w:themeColor="accent1" w:themeShade="80"/>
+          <w:sz w:val="18"/>
+          <w:szCs w:val="18"/>
+          <w:lang w:val="en-US" w:eastAsia="en-GB"/>
+        </w:rPr>
+      </w:pPr>
+      <w:r>
+        <w:rPr>
+          <w:rFonts w:ascii="Arial" w:eastAsia="Times New Roman" w:hAnsi="Arial" w:cs="Arial"/>
+          <w:color w:val="1F3864" w:themeColor="accent1" w:themeShade="80"/>
+          <w:lang w:val="en-US" w:eastAsia="en-GB"/>
+        </w:rPr>
+        <w:t> </w:t>
+      </w:r>
+    </w:p>
+    <w:p>
+      <w:pPr>
+        <w:shd w:val="clear" w:color="auto" w:fill="FFFFFF"/>
+        <w:spacing w:after="0" w:line="240" w:lineRule="auto"/>
+        <w:jc w:val="center"/>
+        <w:rPr>
+          <w:rFonts w:ascii="Arial" w:eastAsia="Times New Roman" w:hAnsi="Arial" w:cs="Arial"/>
+          <w:color w:val="1F3864" w:themeColor="accent1" w:themeShade="80"/>
+          <w:sz w:val="18"/>
+          <w:szCs w:val="18"/>
+          <w:lang w:eastAsia="en-GB"/>
+        </w:rPr>
+      </w:pPr>
+      <w:r>
+        <w:rPr>
+          <w:rFonts w:ascii="Arial" w:hAnsi="Arial" w:cs="Arial"/>
+          <w:noProof/>
+          <w:color w:val="1F3864" w:themeColor="accent1" w:themeShade="80"/>
         </w:rPr>
         <w:lastRenderedPageBreak/>
-        <w:t> </w:t>
-      </w:r>
-    </w:p>
-    <w:p>
-      <w:pPr>
-        <w:shd w:val="clear" w:color="auto" w:fill="FFFFFF"/>
-        <w:spacing w:after="0" w:line="240" w:lineRule="auto"/>
-        <w:jc w:val="center"/>
-        <w:rPr>
-          <w:rFonts w:ascii="Segoe UI" w:eastAsia="Times New Roman" w:hAnsi="Segoe UI" w:cs="Segoe UI"/>
-          <w:color w:val="000000"/>
-          <w:sz w:val="18"/>
-          <w:szCs w:val="18"/>
-          <w:lang w:eastAsia="en-GB"/>
-        </w:rPr>
-      </w:pPr>
-      <w:r>
-        <w:rPr>
-          <w:noProof/>
-        </w:rPr>
         <w:drawing>
           <wp:inline distT="0" distB="0" distL="0" distR="0" wp14:anchorId="6D129B41" wp14:editId="6BD2C30D">
             <wp:extent cx="4724400" cy="3012813"/>
@@ -933,263 +934,237 @@
         <w:spacing w:after="0" w:line="240" w:lineRule="auto"/>
         <w:textAlignment w:val="baseline"/>
         <w:rPr>
-          <w:rFonts w:ascii="Segoe UI" w:eastAsia="Times New Roman" w:hAnsi="Segoe UI" w:cs="Segoe UI"/>
-          <w:sz w:val="18"/>
-          <w:szCs w:val="18"/>
-          <w:lang w:val="en-US" w:eastAsia="en-GB"/>
-        </w:rPr>
-      </w:pPr>
-      <w:r>
-        <w:rPr>
-          <w:rFonts w:ascii="Calibri" w:eastAsia="Times New Roman" w:hAnsi="Calibri" w:cs="Calibri"/>
-          <w:lang w:val="en-US" w:eastAsia="en-GB"/>
-        </w:rPr>
-        <w:t> </w:t>
-      </w:r>
-    </w:p>
-    <w:p>
-      <w:pPr>
-        <w:spacing w:after="0" w:line="240" w:lineRule="auto"/>
-        <w:textAlignment w:val="baseline"/>
-        <w:rPr>
-          <w:rFonts w:ascii="Segoe UI" w:eastAsia="Times New Roman" w:hAnsi="Segoe UI" w:cs="Segoe UI"/>
-          <w:sz w:val="18"/>
-          <w:szCs w:val="18"/>
-          <w:lang w:val="en-US" w:eastAsia="en-GB"/>
-        </w:rPr>
-      </w:pPr>
-      <w:r>
-        <w:rPr>
-          <w:rFonts w:ascii="Calibri" w:eastAsia="Times New Roman" w:hAnsi="Calibri" w:cs="Calibri"/>
-          <w:color w:val="1F497D"/>
-          <w:lang w:val="en-US" w:eastAsia="en-GB"/>
-        </w:rPr>
-        <w:t>David working on social media integration and mailing list form.</w:t>
-      </w:r>
-      <w:r>
-        <w:rPr>
-          <w:rFonts w:ascii="Calibri" w:eastAsia="Times New Roman" w:hAnsi="Calibri" w:cs="Calibri"/>
-          <w:lang w:val="en-US" w:eastAsia="en-GB"/>
-        </w:rPr>
-        <w:t> </w:t>
-      </w:r>
-    </w:p>
-    <w:p>
-      <w:pPr>
-        <w:spacing w:after="0" w:line="240" w:lineRule="auto"/>
-        <w:textAlignment w:val="baseline"/>
-        <w:rPr>
-          <w:rFonts w:ascii="Segoe UI" w:eastAsia="Times New Roman" w:hAnsi="Segoe UI" w:cs="Segoe UI"/>
-          <w:sz w:val="18"/>
-          <w:szCs w:val="18"/>
-          <w:lang w:val="en-US" w:eastAsia="en-GB"/>
-        </w:rPr>
-      </w:pPr>
-      <w:r>
-        <w:rPr>
-          <w:rFonts w:ascii="Calibri" w:eastAsia="Times New Roman" w:hAnsi="Calibri" w:cs="Calibri"/>
-          <w:color w:val="1F497D"/>
-          <w:lang w:val="en-US" w:eastAsia="en-GB"/>
-        </w:rPr>
-        <w:t>Ion working on GDPR.</w:t>
-      </w:r>
-      <w:r>
-        <w:rPr>
-          <w:rFonts w:ascii="Calibri" w:eastAsia="Times New Roman" w:hAnsi="Calibri" w:cs="Calibri"/>
-          <w:lang w:val="en-US" w:eastAsia="en-GB"/>
-        </w:rPr>
-        <w:t> </w:t>
-      </w:r>
-    </w:p>
-    <w:p>
-      <w:pPr>
-        <w:spacing w:after="0" w:line="240" w:lineRule="auto"/>
-        <w:textAlignment w:val="baseline"/>
-        <w:rPr>
-          <w:rFonts w:ascii="Segoe UI" w:eastAsia="Times New Roman" w:hAnsi="Segoe UI" w:cs="Segoe UI"/>
-          <w:sz w:val="18"/>
-          <w:szCs w:val="18"/>
-          <w:lang w:val="en-US" w:eastAsia="en-GB"/>
-        </w:rPr>
-      </w:pPr>
-      <w:r>
-        <w:rPr>
-          <w:rFonts w:ascii="Calibri" w:eastAsia="Times New Roman" w:hAnsi="Calibri" w:cs="Calibri"/>
-          <w:color w:val="1F497D"/>
-          <w:lang w:val="en-US" w:eastAsia="en-GB"/>
-        </w:rPr>
-        <w:t>Luke continuing with dealing with testing.</w:t>
-      </w:r>
-      <w:r>
-        <w:rPr>
-          <w:rFonts w:ascii="Calibri" w:eastAsia="Times New Roman" w:hAnsi="Calibri" w:cs="Calibri"/>
-          <w:lang w:val="en-US" w:eastAsia="en-GB"/>
-        </w:rPr>
-        <w:t> </w:t>
-      </w:r>
-    </w:p>
-    <w:p>
-      <w:pPr>
-        <w:spacing w:after="0" w:line="240" w:lineRule="auto"/>
-        <w:textAlignment w:val="baseline"/>
-        <w:rPr>
-          <w:rFonts w:ascii="Segoe UI" w:eastAsia="Times New Roman" w:hAnsi="Segoe UI" w:cs="Segoe UI"/>
-          <w:sz w:val="18"/>
-          <w:szCs w:val="18"/>
-          <w:lang w:val="en-US" w:eastAsia="en-GB"/>
-        </w:rPr>
-      </w:pPr>
-      <w:r>
-        <w:rPr>
-          <w:rFonts w:ascii="Calibri" w:eastAsia="Times New Roman" w:hAnsi="Calibri" w:cs="Calibri"/>
-          <w:color w:val="0F243E"/>
-          <w:lang w:val="en-US" w:eastAsia="en-GB"/>
-        </w:rPr>
-        <w:t>====================================================================</w:t>
-      </w:r>
-      <w:r>
-        <w:rPr>
-          <w:rFonts w:ascii="Calibri" w:eastAsia="Times New Roman" w:hAnsi="Calibri" w:cs="Calibri"/>
-          <w:lang w:val="en-US" w:eastAsia="en-GB"/>
-        </w:rPr>
-        <w:t> </w:t>
-      </w:r>
-    </w:p>
-    <w:p>
-      <w:pPr>
-        <w:spacing w:after="0" w:line="240" w:lineRule="auto"/>
-        <w:textAlignment w:val="baseline"/>
-        <w:rPr>
-          <w:rFonts w:ascii="Segoe UI" w:eastAsia="Times New Roman" w:hAnsi="Segoe UI" w:cs="Segoe UI"/>
-          <w:sz w:val="18"/>
-          <w:szCs w:val="18"/>
-          <w:lang w:val="en-US" w:eastAsia="en-GB"/>
-        </w:rPr>
-      </w:pPr>
-      <w:r>
-        <w:rPr>
-          <w:rFonts w:ascii="Calibri" w:eastAsia="Times New Roman" w:hAnsi="Calibri" w:cs="Calibri"/>
-          <w:lang w:val="en-US" w:eastAsia="en-GB"/>
-        </w:rPr>
-        <w:t> </w:t>
-      </w:r>
-    </w:p>
-    <w:p>
-      <w:pPr>
-        <w:spacing w:after="0" w:line="240" w:lineRule="auto"/>
-        <w:textAlignment w:val="baseline"/>
-        <w:rPr>
-          <w:rFonts w:ascii="Segoe UI" w:eastAsia="Times New Roman" w:hAnsi="Segoe UI" w:cs="Segoe UI"/>
-          <w:sz w:val="18"/>
-          <w:szCs w:val="18"/>
-          <w:lang w:val="en-US" w:eastAsia="en-GB"/>
-        </w:rPr>
-      </w:pPr>
-      <w:r>
-        <w:rPr>
-          <w:rFonts w:ascii="Calibri" w:eastAsia="Times New Roman" w:hAnsi="Calibri" w:cs="Calibri"/>
+          <w:rFonts w:ascii="Arial" w:eastAsia="Times New Roman" w:hAnsi="Arial" w:cs="Arial"/>
+          <w:color w:val="1F3864" w:themeColor="accent1" w:themeShade="80"/>
+          <w:sz w:val="18"/>
+          <w:szCs w:val="18"/>
+          <w:lang w:val="en-US" w:eastAsia="en-GB"/>
+        </w:rPr>
+      </w:pPr>
+      <w:r>
+        <w:rPr>
+          <w:rFonts w:ascii="Arial" w:eastAsia="Times New Roman" w:hAnsi="Arial" w:cs="Arial"/>
+          <w:color w:val="1F3864" w:themeColor="accent1" w:themeShade="80"/>
+          <w:lang w:val="en-US" w:eastAsia="en-GB"/>
+        </w:rPr>
+        <w:t> </w:t>
+      </w:r>
+    </w:p>
+    <w:p>
+      <w:pPr>
+        <w:spacing w:after="0" w:line="240" w:lineRule="auto"/>
+        <w:textAlignment w:val="baseline"/>
+        <w:rPr>
+          <w:rFonts w:ascii="Arial" w:eastAsia="Times New Roman" w:hAnsi="Arial" w:cs="Arial"/>
+          <w:color w:val="1F3864" w:themeColor="accent1" w:themeShade="80"/>
+          <w:sz w:val="18"/>
+          <w:szCs w:val="18"/>
+          <w:lang w:val="en-US" w:eastAsia="en-GB"/>
+        </w:rPr>
+      </w:pPr>
+      <w:r>
+        <w:rPr>
+          <w:rFonts w:ascii="Arial" w:eastAsia="Times New Roman" w:hAnsi="Arial" w:cs="Arial"/>
+          <w:color w:val="1F3864" w:themeColor="accent1" w:themeShade="80"/>
+          <w:lang w:val="en-US" w:eastAsia="en-GB"/>
+        </w:rPr>
+        <w:t>David working on social media integration and mailing list form. </w:t>
+      </w:r>
+    </w:p>
+    <w:p>
+      <w:pPr>
+        <w:spacing w:after="0" w:line="240" w:lineRule="auto"/>
+        <w:textAlignment w:val="baseline"/>
+        <w:rPr>
+          <w:rFonts w:ascii="Arial" w:eastAsia="Times New Roman" w:hAnsi="Arial" w:cs="Arial"/>
+          <w:color w:val="1F3864" w:themeColor="accent1" w:themeShade="80"/>
+          <w:sz w:val="18"/>
+          <w:szCs w:val="18"/>
+          <w:lang w:val="en-US" w:eastAsia="en-GB"/>
+        </w:rPr>
+      </w:pPr>
+      <w:r>
+        <w:rPr>
+          <w:rFonts w:ascii="Arial" w:eastAsia="Times New Roman" w:hAnsi="Arial" w:cs="Arial"/>
+          <w:color w:val="1F3864" w:themeColor="accent1" w:themeShade="80"/>
+          <w:lang w:val="en-US" w:eastAsia="en-GB"/>
+        </w:rPr>
+        <w:t>Ion working on GDPR. </w:t>
+      </w:r>
+    </w:p>
+    <w:p>
+      <w:pPr>
+        <w:spacing w:after="0" w:line="240" w:lineRule="auto"/>
+        <w:textAlignment w:val="baseline"/>
+        <w:rPr>
+          <w:rFonts w:ascii="Arial" w:eastAsia="Times New Roman" w:hAnsi="Arial" w:cs="Arial"/>
+          <w:color w:val="1F3864" w:themeColor="accent1" w:themeShade="80"/>
+          <w:sz w:val="18"/>
+          <w:szCs w:val="18"/>
+          <w:lang w:val="en-US" w:eastAsia="en-GB"/>
+        </w:rPr>
+      </w:pPr>
+      <w:r>
+        <w:rPr>
+          <w:rFonts w:ascii="Arial" w:eastAsia="Times New Roman" w:hAnsi="Arial" w:cs="Arial"/>
+          <w:color w:val="1F3864" w:themeColor="accent1" w:themeShade="80"/>
+          <w:lang w:val="en-US" w:eastAsia="en-GB"/>
+        </w:rPr>
+        <w:t>Luke continuing with dealing with testing. </w:t>
+      </w:r>
+    </w:p>
+    <w:p>
+      <w:pPr>
+        <w:spacing w:after="0" w:line="240" w:lineRule="auto"/>
+        <w:textAlignment w:val="baseline"/>
+        <w:rPr>
+          <w:rFonts w:ascii="Arial" w:eastAsia="Times New Roman" w:hAnsi="Arial" w:cs="Arial"/>
+          <w:color w:val="1F3864" w:themeColor="accent1" w:themeShade="80"/>
+          <w:sz w:val="18"/>
+          <w:szCs w:val="18"/>
+          <w:lang w:val="en-US" w:eastAsia="en-GB"/>
+        </w:rPr>
+      </w:pPr>
+      <w:r>
+        <w:rPr>
+          <w:rFonts w:ascii="Arial" w:eastAsia="Times New Roman" w:hAnsi="Arial" w:cs="Arial"/>
+          <w:color w:val="1F3864" w:themeColor="accent1" w:themeShade="80"/>
+          <w:lang w:val="en-US" w:eastAsia="en-GB"/>
+        </w:rPr>
+        <w:t>==================================================================== </w:t>
+      </w:r>
+    </w:p>
+    <w:p>
+      <w:pPr>
+        <w:spacing w:after="0" w:line="240" w:lineRule="auto"/>
+        <w:textAlignment w:val="baseline"/>
+        <w:rPr>
+          <w:rFonts w:ascii="Arial" w:eastAsia="Times New Roman" w:hAnsi="Arial" w:cs="Arial"/>
+          <w:color w:val="1F3864" w:themeColor="accent1" w:themeShade="80"/>
+          <w:sz w:val="18"/>
+          <w:szCs w:val="18"/>
+          <w:lang w:val="en-US" w:eastAsia="en-GB"/>
+        </w:rPr>
+      </w:pPr>
+      <w:r>
+        <w:rPr>
+          <w:rFonts w:ascii="Arial" w:eastAsia="Times New Roman" w:hAnsi="Arial" w:cs="Arial"/>
+          <w:color w:val="1F3864" w:themeColor="accent1" w:themeShade="80"/>
+          <w:lang w:val="en-US" w:eastAsia="en-GB"/>
+        </w:rPr>
+        <w:t> </w:t>
+      </w:r>
+    </w:p>
+    <w:p>
+      <w:pPr>
+        <w:spacing w:after="0" w:line="240" w:lineRule="auto"/>
+        <w:textAlignment w:val="baseline"/>
+        <w:rPr>
+          <w:rFonts w:ascii="Arial" w:eastAsia="Times New Roman" w:hAnsi="Arial" w:cs="Arial"/>
+          <w:color w:val="1F3864" w:themeColor="accent1" w:themeShade="80"/>
+          <w:sz w:val="18"/>
+          <w:szCs w:val="18"/>
+          <w:lang w:val="en-US" w:eastAsia="en-GB"/>
+        </w:rPr>
+      </w:pPr>
+      <w:r>
+        <w:rPr>
+          <w:rFonts w:ascii="Arial" w:eastAsia="Times New Roman" w:hAnsi="Arial" w:cs="Arial"/>
           <w:b/>
           <w:bCs/>
-          <w:color w:val="0F243E"/>
+          <w:color w:val="1F3864" w:themeColor="accent1" w:themeShade="80"/>
           <w:lang w:val="en-US" w:eastAsia="en-GB"/>
         </w:rPr>
         <w:t>Burndown chart Sprint 2</w:t>
       </w:r>
       <w:r>
         <w:rPr>
-          <w:rFonts w:ascii="Calibri" w:eastAsia="Times New Roman" w:hAnsi="Calibri" w:cs="Calibri"/>
-          <w:lang w:val="en-US" w:eastAsia="en-GB"/>
-        </w:rPr>
-        <w:t> </w:t>
-      </w:r>
-    </w:p>
-    <w:p>
-      <w:pPr>
-        <w:spacing w:after="0" w:line="240" w:lineRule="auto"/>
-        <w:textAlignment w:val="baseline"/>
-        <w:rPr>
-          <w:rFonts w:ascii="Segoe UI" w:eastAsia="Times New Roman" w:hAnsi="Segoe UI" w:cs="Segoe UI"/>
-          <w:sz w:val="18"/>
-          <w:szCs w:val="18"/>
-          <w:lang w:val="en-US" w:eastAsia="en-GB"/>
-        </w:rPr>
-      </w:pPr>
-      <w:r>
-        <w:rPr>
-          <w:rFonts w:ascii="Calibri" w:eastAsia="Times New Roman" w:hAnsi="Calibri" w:cs="Calibri"/>
-          <w:lang w:val="en-US" w:eastAsia="en-GB"/>
-        </w:rPr>
-        <w:t> </w:t>
-      </w:r>
-    </w:p>
-    <w:p>
-      <w:pPr>
-        <w:spacing w:after="0" w:line="240" w:lineRule="auto"/>
-        <w:textAlignment w:val="baseline"/>
-        <w:rPr>
-          <w:rFonts w:ascii="Segoe UI" w:eastAsia="Times New Roman" w:hAnsi="Segoe UI" w:cs="Segoe UI"/>
-          <w:sz w:val="18"/>
-          <w:szCs w:val="18"/>
-          <w:lang w:val="en-US" w:eastAsia="en-GB"/>
-        </w:rPr>
-      </w:pPr>
-      <w:r>
-        <w:rPr>
-          <w:rFonts w:ascii="Calibri" w:eastAsia="Times New Roman" w:hAnsi="Calibri" w:cs="Calibri"/>
-          <w:color w:val="1F497D"/>
-          <w:lang w:val="en-US" w:eastAsia="en-GB"/>
-        </w:rPr>
-        <w:t>Three days into sprint. Burndown chart already recording movement within the </w:t>
-      </w:r>
-      <w:r>
-        <w:rPr>
-          <w:rFonts w:ascii="Calibri" w:eastAsia="Times New Roman" w:hAnsi="Calibri" w:cs="Calibri"/>
-          <w:lang w:val="en-US" w:eastAsia="en-GB"/>
-        </w:rPr>
-        <w:t> </w:t>
-      </w:r>
-    </w:p>
-    <w:p>
-      <w:pPr>
-        <w:spacing w:after="0" w:line="240" w:lineRule="auto"/>
-        <w:textAlignment w:val="baseline"/>
-        <w:rPr>
-          <w:rFonts w:ascii="Segoe UI" w:eastAsia="Times New Roman" w:hAnsi="Segoe UI" w:cs="Segoe UI"/>
-          <w:sz w:val="18"/>
-          <w:szCs w:val="18"/>
-          <w:lang w:val="en-US" w:eastAsia="en-GB"/>
-        </w:rPr>
-      </w:pPr>
-      <w:r>
-        <w:rPr>
-          <w:rFonts w:ascii="Calibri" w:eastAsia="Times New Roman" w:hAnsi="Calibri" w:cs="Calibri"/>
-          <w:color w:val="1F497D"/>
-          <w:lang w:val="en-US" w:eastAsia="en-GB"/>
-        </w:rPr>
-        <w:t>Sprint, through progression of tasks.</w:t>
-      </w:r>
-      <w:r>
-        <w:rPr>
-          <w:rFonts w:ascii="Calibri" w:eastAsia="Times New Roman" w:hAnsi="Calibri" w:cs="Calibri"/>
-          <w:lang w:val="en-US" w:eastAsia="en-GB"/>
-        </w:rPr>
-        <w:t> </w:t>
-      </w:r>
-    </w:p>
-    <w:p>
-      <w:pPr>
-        <w:spacing w:after="0" w:line="240" w:lineRule="auto"/>
-        <w:textAlignment w:val="baseline"/>
-        <w:rPr>
-          <w:rFonts w:ascii="Segoe UI" w:eastAsia="Times New Roman" w:hAnsi="Segoe UI" w:cs="Segoe UI"/>
-          <w:sz w:val="18"/>
-          <w:szCs w:val="18"/>
-          <w:lang w:val="en-US" w:eastAsia="en-GB"/>
-        </w:rPr>
-      </w:pPr>
-      <w:r>
-        <w:rPr>
-          <w:rFonts w:ascii="Calibri" w:eastAsia="Times New Roman" w:hAnsi="Calibri" w:cs="Calibri"/>
+          <w:rFonts w:ascii="Arial" w:eastAsia="Times New Roman" w:hAnsi="Arial" w:cs="Arial"/>
+          <w:color w:val="1F3864" w:themeColor="accent1" w:themeShade="80"/>
+          <w:lang w:val="en-US" w:eastAsia="en-GB"/>
+        </w:rPr>
+        <w:t> </w:t>
+      </w:r>
+    </w:p>
+    <w:p>
+      <w:pPr>
+        <w:spacing w:after="0" w:line="240" w:lineRule="auto"/>
+        <w:textAlignment w:val="baseline"/>
+        <w:rPr>
+          <w:rFonts w:ascii="Arial" w:eastAsia="Times New Roman" w:hAnsi="Arial" w:cs="Arial"/>
+          <w:color w:val="1F3864" w:themeColor="accent1" w:themeShade="80"/>
+          <w:sz w:val="18"/>
+          <w:szCs w:val="18"/>
+          <w:lang w:val="en-US" w:eastAsia="en-GB"/>
+        </w:rPr>
+      </w:pPr>
+      <w:r>
+        <w:rPr>
+          <w:rFonts w:ascii="Arial" w:eastAsia="Times New Roman" w:hAnsi="Arial" w:cs="Arial"/>
+          <w:color w:val="1F3864" w:themeColor="accent1" w:themeShade="80"/>
+          <w:lang w:val="en-US" w:eastAsia="en-GB"/>
+        </w:rPr>
+        <w:t> </w:t>
+      </w:r>
+    </w:p>
+    <w:p>
+      <w:pPr>
+        <w:spacing w:after="0" w:line="240" w:lineRule="auto"/>
+        <w:textAlignment w:val="baseline"/>
+        <w:rPr>
+          <w:rFonts w:ascii="Arial" w:eastAsia="Times New Roman" w:hAnsi="Arial" w:cs="Arial"/>
+          <w:color w:val="1F3864" w:themeColor="accent1" w:themeShade="80"/>
+          <w:sz w:val="18"/>
+          <w:szCs w:val="18"/>
+          <w:lang w:val="en-US" w:eastAsia="en-GB"/>
+        </w:rPr>
+      </w:pPr>
+      <w:r>
+        <w:rPr>
+          <w:rFonts w:ascii="Arial" w:eastAsia="Times New Roman" w:hAnsi="Arial" w:cs="Arial"/>
+          <w:color w:val="1F3864" w:themeColor="accent1" w:themeShade="80"/>
+          <w:lang w:val="en-US" w:eastAsia="en-GB"/>
+        </w:rPr>
+        <w:t>Three days into sprint. Burndown chart already recording movement within the  </w:t>
+      </w:r>
+    </w:p>
+    <w:p>
+      <w:pPr>
+        <w:spacing w:after="0" w:line="240" w:lineRule="auto"/>
+        <w:textAlignment w:val="baseline"/>
+        <w:rPr>
+          <w:rFonts w:ascii="Arial" w:eastAsia="Times New Roman" w:hAnsi="Arial" w:cs="Arial"/>
+          <w:color w:val="1F3864" w:themeColor="accent1" w:themeShade="80"/>
+          <w:sz w:val="18"/>
+          <w:szCs w:val="18"/>
+          <w:lang w:val="en-US" w:eastAsia="en-GB"/>
+        </w:rPr>
+      </w:pPr>
+      <w:r>
+        <w:rPr>
+          <w:rFonts w:ascii="Arial" w:eastAsia="Times New Roman" w:hAnsi="Arial" w:cs="Arial"/>
+          <w:color w:val="1F3864" w:themeColor="accent1" w:themeShade="80"/>
+          <w:lang w:val="en-US" w:eastAsia="en-GB"/>
+        </w:rPr>
+        <w:t>Sprint, through progression of tasks. </w:t>
+      </w:r>
+    </w:p>
+    <w:p>
+      <w:pPr>
+        <w:spacing w:after="0" w:line="240" w:lineRule="auto"/>
+        <w:textAlignment w:val="baseline"/>
+        <w:rPr>
+          <w:rFonts w:ascii="Arial" w:eastAsia="Times New Roman" w:hAnsi="Arial" w:cs="Arial"/>
+          <w:color w:val="1F3864" w:themeColor="accent1" w:themeShade="80"/>
+          <w:sz w:val="18"/>
+          <w:szCs w:val="18"/>
+          <w:lang w:val="en-US" w:eastAsia="en-GB"/>
+        </w:rPr>
+      </w:pPr>
+      <w:r>
+        <w:rPr>
+          <w:rFonts w:ascii="Arial" w:eastAsia="Times New Roman" w:hAnsi="Arial" w:cs="Arial"/>
+          <w:color w:val="1F3864" w:themeColor="accent1" w:themeShade="80"/>
           <w:lang w:val="en-US" w:eastAsia="en-GB"/>
         </w:rPr>
         <w:t> </w:t>
@@ -1200,8 +1175,8 @@
         <w:shd w:val="clear" w:color="auto" w:fill="FFFFFF"/>
         <w:spacing w:after="0" w:line="240" w:lineRule="auto"/>
         <w:rPr>
-          <w:rFonts w:ascii="Segoe UI" w:eastAsia="Times New Roman" w:hAnsi="Segoe UI" w:cs="Segoe UI"/>
-          <w:color w:val="000000"/>
+          <w:rFonts w:ascii="Arial" w:eastAsia="Times New Roman" w:hAnsi="Arial" w:cs="Arial"/>
+          <w:color w:val="1F3864" w:themeColor="accent1" w:themeShade="80"/>
           <w:sz w:val="18"/>
           <w:szCs w:val="18"/>
           <w:lang w:eastAsia="en-GB"/>
@@ -1209,7 +1184,9 @@
       </w:pPr>
       <w:r>
         <w:rPr>
+          <w:rFonts w:ascii="Arial" w:hAnsi="Arial" w:cs="Arial"/>
           <w:noProof/>
+          <w:color w:val="1F3864" w:themeColor="accent1" w:themeShade="80"/>
         </w:rPr>
         <w:drawing>
           <wp:inline distT="0" distB="0" distL="0" distR="0" wp14:anchorId="7DDB04A5" wp14:editId="0BD5EB14">
@@ -1266,106 +1243,114 @@
         <w:spacing w:after="0" w:line="240" w:lineRule="auto"/>
         <w:textAlignment w:val="baseline"/>
         <w:rPr>
+          <w:rFonts w:ascii="Arial" w:eastAsia="Times New Roman" w:hAnsi="Arial" w:cs="Arial"/>
+          <w:color w:val="1F3864" w:themeColor="accent1" w:themeShade="80"/>
+          <w:sz w:val="18"/>
+          <w:szCs w:val="18"/>
+          <w:lang w:val="en-US" w:eastAsia="en-GB"/>
+        </w:rPr>
+      </w:pPr>
+      <w:r>
+        <w:rPr>
+          <w:rFonts w:ascii="Arial" w:eastAsia="Times New Roman" w:hAnsi="Arial" w:cs="Arial"/>
+          <w:color w:val="1F3864" w:themeColor="accent1" w:themeShade="80"/>
+          <w:lang w:val="en-US" w:eastAsia="en-GB"/>
+        </w:rPr>
+        <w:t> </w:t>
+      </w:r>
+    </w:p>
+    <w:p>
+      <w:pPr>
+        <w:spacing w:after="0" w:line="240" w:lineRule="auto"/>
+        <w:textAlignment w:val="baseline"/>
+        <w:rPr>
+          <w:rFonts w:ascii="Arial" w:eastAsia="Times New Roman" w:hAnsi="Arial" w:cs="Arial"/>
+          <w:color w:val="1F3864" w:themeColor="accent1" w:themeShade="80"/>
+          <w:sz w:val="18"/>
+          <w:szCs w:val="18"/>
+          <w:lang w:val="en-US" w:eastAsia="en-GB"/>
+        </w:rPr>
+      </w:pPr>
+      <w:r>
+        <w:rPr>
+          <w:rFonts w:ascii="Arial" w:eastAsia="Times New Roman" w:hAnsi="Arial" w:cs="Arial"/>
+          <w:color w:val="1F3864" w:themeColor="accent1" w:themeShade="80"/>
+          <w:lang w:val="en-US" w:eastAsia="en-GB"/>
+        </w:rPr>
+        <w:t>As seen in the image provided. A Spike user story was to be added to the Sprint.  </w:t>
+      </w:r>
+    </w:p>
+    <w:p>
+      <w:pPr>
+        <w:spacing w:after="0" w:line="240" w:lineRule="auto"/>
+        <w:textAlignment w:val="baseline"/>
+        <w:rPr>
+          <w:rFonts w:ascii="Arial" w:eastAsia="Times New Roman" w:hAnsi="Arial" w:cs="Arial"/>
+          <w:color w:val="1F3864" w:themeColor="accent1" w:themeShade="80"/>
+          <w:sz w:val="18"/>
+          <w:szCs w:val="18"/>
+          <w:lang w:val="en-US" w:eastAsia="en-GB"/>
+        </w:rPr>
+      </w:pPr>
+      <w:r>
+        <w:rPr>
+          <w:rFonts w:ascii="Arial" w:eastAsia="Times New Roman" w:hAnsi="Arial" w:cs="Arial"/>
+          <w:color w:val="1F3864" w:themeColor="accent1" w:themeShade="80"/>
+          <w:lang w:val="en-US" w:eastAsia="en-GB"/>
+        </w:rPr>
+        <w:t>But to make room for the task, we had to take away the review user story to keep </w:t>
+      </w:r>
+    </w:p>
+    <w:p>
+      <w:pPr>
+        <w:spacing w:after="0" w:line="240" w:lineRule="auto"/>
+        <w:textAlignment w:val="baseline"/>
+        <w:rPr>
+          <w:rFonts w:ascii="Arial" w:eastAsia="Times New Roman" w:hAnsi="Arial" w:cs="Arial"/>
+          <w:color w:val="1F3864" w:themeColor="accent1" w:themeShade="80"/>
+          <w:sz w:val="18"/>
+          <w:szCs w:val="18"/>
+          <w:lang w:val="en-US" w:eastAsia="en-GB"/>
+        </w:rPr>
+      </w:pPr>
+      <w:r>
+        <w:rPr>
+          <w:rFonts w:ascii="Arial" w:eastAsia="Times New Roman" w:hAnsi="Arial" w:cs="Arial"/>
+          <w:color w:val="1F3864" w:themeColor="accent1" w:themeShade="80"/>
+          <w:lang w:val="en-US" w:eastAsia="en-GB"/>
+        </w:rPr>
+        <w:t>Our velocity. </w:t>
+      </w:r>
+    </w:p>
+    <w:p>
+      <w:pPr>
+        <w:spacing w:after="0" w:line="240" w:lineRule="auto"/>
+        <w:textAlignment w:val="baseline"/>
+        <w:rPr>
+          <w:rFonts w:ascii="Arial" w:eastAsia="Times New Roman" w:hAnsi="Arial" w:cs="Arial"/>
+          <w:color w:val="1F3864" w:themeColor="accent1" w:themeShade="80"/>
+          <w:sz w:val="18"/>
+          <w:szCs w:val="18"/>
+          <w:lang w:val="en-US" w:eastAsia="en-GB"/>
+        </w:rPr>
+      </w:pPr>
+      <w:r>
+        <w:rPr>
+          <w:rFonts w:ascii="Arial" w:eastAsia="Times New Roman" w:hAnsi="Arial" w:cs="Arial"/>
+          <w:color w:val="1F3864" w:themeColor="accent1" w:themeShade="80"/>
+          <w:lang w:val="en-US" w:eastAsia="en-GB"/>
+        </w:rPr>
+        <w:lastRenderedPageBreak/>
+        <w:t>Review task was moved into the backlog for future releases. </w:t>
+      </w:r>
+    </w:p>
+    <w:p>
+      <w:pPr>
+        <w:shd w:val="clear" w:color="auto" w:fill="FFFFFF"/>
+        <w:spacing w:after="0" w:line="240" w:lineRule="auto"/>
+        <w:rPr>
           <w:rFonts w:ascii="Segoe UI" w:eastAsia="Times New Roman" w:hAnsi="Segoe UI" w:cs="Segoe UI"/>
-          <w:sz w:val="18"/>
-          <w:szCs w:val="18"/>
-          <w:lang w:val="en-US" w:eastAsia="en-GB"/>
-        </w:rPr>
-      </w:pPr>
-      <w:r>
-        <w:rPr>
-          <w:rFonts w:ascii="Calibri" w:eastAsia="Times New Roman" w:hAnsi="Calibri" w:cs="Calibri"/>
-          <w:lang w:val="en-US" w:eastAsia="en-GB"/>
-        </w:rPr>
-        <w:t> </w:t>
-      </w:r>
-    </w:p>
-    <w:p>
-      <w:pPr>
-        <w:spacing w:after="0" w:line="240" w:lineRule="auto"/>
-        <w:textAlignment w:val="baseline"/>
-        <w:rPr>
-          <w:rFonts w:ascii="Segoe UI" w:eastAsia="Times New Roman" w:hAnsi="Segoe UI" w:cs="Segoe UI"/>
-          <w:sz w:val="18"/>
-          <w:szCs w:val="18"/>
-          <w:lang w:val="en-US" w:eastAsia="en-GB"/>
-        </w:rPr>
-      </w:pPr>
-      <w:r>
-        <w:rPr>
-          <w:rFonts w:ascii="Calibri" w:eastAsia="Times New Roman" w:hAnsi="Calibri" w:cs="Calibri"/>
-          <w:lang w:val="en-US" w:eastAsia="en-GB"/>
-        </w:rPr>
-        <w:t>As seen in the image provided. A Spike user story was to be added to the Sprint.  </w:t>
-      </w:r>
-      <w:bookmarkStart w:id="0" w:name="_GoBack"/>
-      <w:bookmarkEnd w:id="0"/>
-    </w:p>
-    <w:p>
-      <w:pPr>
-        <w:spacing w:after="0" w:line="240" w:lineRule="auto"/>
-        <w:textAlignment w:val="baseline"/>
-        <w:rPr>
-          <w:rFonts w:ascii="Segoe UI" w:eastAsia="Times New Roman" w:hAnsi="Segoe UI" w:cs="Segoe UI"/>
-          <w:sz w:val="18"/>
-          <w:szCs w:val="18"/>
-          <w:lang w:val="en-US" w:eastAsia="en-GB"/>
-        </w:rPr>
-      </w:pPr>
-      <w:r>
-        <w:rPr>
-          <w:rFonts w:ascii="Calibri" w:eastAsia="Times New Roman" w:hAnsi="Calibri" w:cs="Calibri"/>
-          <w:lang w:val="en-US" w:eastAsia="en-GB"/>
-        </w:rPr>
-        <w:lastRenderedPageBreak/>
-        <w:t>But to make room for the task, we had to take away the review user story to keep </w:t>
-      </w:r>
-    </w:p>
-    <w:p>
-      <w:pPr>
-        <w:spacing w:after="0" w:line="240" w:lineRule="auto"/>
-        <w:textAlignment w:val="baseline"/>
-        <w:rPr>
-          <w:rFonts w:ascii="Segoe UI" w:eastAsia="Times New Roman" w:hAnsi="Segoe UI" w:cs="Segoe UI"/>
-          <w:sz w:val="18"/>
-          <w:szCs w:val="18"/>
-          <w:lang w:val="en-US" w:eastAsia="en-GB"/>
-        </w:rPr>
-      </w:pPr>
-      <w:r>
-        <w:rPr>
-          <w:rFonts w:ascii="Calibri" w:eastAsia="Times New Roman" w:hAnsi="Calibri" w:cs="Calibri"/>
-          <w:lang w:val="en-US" w:eastAsia="en-GB"/>
-        </w:rPr>
-        <w:t>Our velocity. </w:t>
-      </w:r>
-    </w:p>
-    <w:p>
-      <w:pPr>
-        <w:spacing w:after="0" w:line="240" w:lineRule="auto"/>
-        <w:textAlignment w:val="baseline"/>
-        <w:rPr>
-          <w:rFonts w:ascii="Segoe UI" w:eastAsia="Times New Roman" w:hAnsi="Segoe UI" w:cs="Segoe UI"/>
-          <w:sz w:val="18"/>
-          <w:szCs w:val="18"/>
-          <w:lang w:val="en-US" w:eastAsia="en-GB"/>
-        </w:rPr>
-      </w:pPr>
-      <w:r>
-        <w:rPr>
-          <w:rFonts w:ascii="Calibri" w:eastAsia="Times New Roman" w:hAnsi="Calibri" w:cs="Calibri"/>
-          <w:lang w:val="en-US" w:eastAsia="en-GB"/>
-        </w:rPr>
-        <w:t>Review task was moved into the backlog for future releases. </w:t>
-      </w:r>
-    </w:p>
-    <w:p>
-      <w:pPr>
-        <w:shd w:val="clear" w:color="auto" w:fill="FFFFFF"/>
-        <w:spacing w:after="0" w:line="240" w:lineRule="auto"/>
-        <w:rPr>
-          <w:rFonts w:ascii="Segoe UI" w:eastAsia="Times New Roman" w:hAnsi="Segoe UI" w:cs="Segoe UI"/>
-          <w:color w:val="000000"/>
+          <w:color w:val="1F3864" w:themeColor="accent1" w:themeShade="80"/>
           <w:sz w:val="18"/>
           <w:szCs w:val="18"/>
           <w:lang w:eastAsia="en-GB"/>
@@ -1374,6 +1359,7 @@
       <w:r>
         <w:rPr>
           <w:noProof/>
+          <w:color w:val="1F3864" w:themeColor="accent1" w:themeShade="80"/>
         </w:rPr>
         <w:drawing>
           <wp:inline distT="0" distB="0" distL="0" distR="0" wp14:anchorId="564E2DD8" wp14:editId="2C7AB22E">
@@ -1431,6 +1417,7 @@
         <w:textAlignment w:val="baseline"/>
         <w:rPr>
           <w:rFonts w:ascii="Segoe UI" w:eastAsia="Times New Roman" w:hAnsi="Segoe UI" w:cs="Segoe UI"/>
+          <w:color w:val="1F3864" w:themeColor="accent1" w:themeShade="80"/>
           <w:sz w:val="18"/>
           <w:szCs w:val="18"/>
           <w:lang w:val="en-US" w:eastAsia="en-GB"/>
@@ -1439,12 +1426,257 @@
       <w:r>
         <w:rPr>
           <w:rFonts w:ascii="Calibri" w:eastAsia="Times New Roman" w:hAnsi="Calibri" w:cs="Calibri"/>
-          <w:lang w:val="en-US" w:eastAsia="en-GB"/>
-        </w:rPr>
-        <w:t> </w:t>
-      </w:r>
-    </w:p>
-    <w:p/>
+          <w:color w:val="1F3864" w:themeColor="accent1" w:themeShade="80"/>
+          <w:lang w:val="en-US" w:eastAsia="en-GB"/>
+        </w:rPr>
+        <w:t> </w:t>
+      </w:r>
+    </w:p>
+    <w:p>
+      <w:pPr>
+        <w:spacing w:after="0" w:line="240" w:lineRule="auto"/>
+        <w:textAlignment w:val="baseline"/>
+        <w:rPr>
+          <w:rFonts w:ascii="Segoe UI" w:eastAsia="Times New Roman" w:hAnsi="Segoe UI" w:cs="Segoe UI"/>
+          <w:color w:val="1F3864" w:themeColor="accent1" w:themeShade="80"/>
+          <w:sz w:val="18"/>
+          <w:szCs w:val="18"/>
+          <w:lang w:val="en-US" w:eastAsia="en-GB"/>
+        </w:rPr>
+      </w:pPr>
+      <w:r>
+        <w:rPr>
+          <w:rFonts w:ascii="Arial" w:eastAsia="Times New Roman" w:hAnsi="Arial" w:cs="Arial"/>
+          <w:b/>
+          <w:bCs/>
+          <w:color w:val="1F3864" w:themeColor="accent1" w:themeShade="80"/>
+          <w:lang w:val="en-US" w:eastAsia="en-GB"/>
+        </w:rPr>
+        <w:t>Friday 6</w:t>
+      </w:r>
+      <w:r>
+        <w:rPr>
+          <w:rFonts w:ascii="Arial" w:eastAsia="Times New Roman" w:hAnsi="Arial" w:cs="Arial"/>
+          <w:b/>
+          <w:bCs/>
+          <w:color w:val="1F3864" w:themeColor="accent1" w:themeShade="80"/>
+          <w:sz w:val="17"/>
+          <w:szCs w:val="17"/>
+          <w:vertAlign w:val="superscript"/>
+          <w:lang w:val="en-US" w:eastAsia="en-GB"/>
+        </w:rPr>
+        <w:t>th</w:t>
+      </w:r>
+      <w:r>
+        <w:rPr>
+          <w:rFonts w:ascii="Arial" w:eastAsia="Times New Roman" w:hAnsi="Arial" w:cs="Arial"/>
+          <w:b/>
+          <w:bCs/>
+          <w:color w:val="1F3864" w:themeColor="accent1" w:themeShade="80"/>
+          <w:lang w:val="en-US" w:eastAsia="en-GB"/>
+        </w:rPr>
+        <w:t> March 2020</w:t>
+      </w:r>
+      <w:r>
+        <w:rPr>
+          <w:rFonts w:ascii="Arial" w:eastAsia="Times New Roman" w:hAnsi="Arial" w:cs="Arial"/>
+          <w:color w:val="1F3864" w:themeColor="accent1" w:themeShade="80"/>
+          <w:lang w:val="en-US" w:eastAsia="en-GB"/>
+        </w:rPr>
+        <w:t> </w:t>
+      </w:r>
+    </w:p>
+    <w:p>
+      <w:pPr>
+        <w:spacing w:after="0" w:line="240" w:lineRule="auto"/>
+        <w:textAlignment w:val="baseline"/>
+        <w:rPr>
+          <w:rFonts w:ascii="Segoe UI" w:eastAsia="Times New Roman" w:hAnsi="Segoe UI" w:cs="Segoe UI"/>
+          <w:color w:val="1F3864" w:themeColor="accent1" w:themeShade="80"/>
+          <w:sz w:val="18"/>
+          <w:szCs w:val="18"/>
+          <w:lang w:val="en-US" w:eastAsia="en-GB"/>
+        </w:rPr>
+      </w:pPr>
+      <w:r>
+        <w:rPr>
+          <w:rFonts w:ascii="Calibri" w:eastAsia="Times New Roman" w:hAnsi="Calibri" w:cs="Calibri"/>
+          <w:color w:val="1F3864" w:themeColor="accent1" w:themeShade="80"/>
+          <w:lang w:val="en-US" w:eastAsia="en-GB"/>
+        </w:rPr>
+        <w:t> </w:t>
+      </w:r>
+    </w:p>
+    <w:p>
+      <w:pPr>
+        <w:spacing w:after="0" w:line="240" w:lineRule="auto"/>
+        <w:textAlignment w:val="baseline"/>
+        <w:rPr>
+          <w:rFonts w:ascii="Segoe UI" w:eastAsia="Times New Roman" w:hAnsi="Segoe UI" w:cs="Segoe UI"/>
+          <w:color w:val="1F3864" w:themeColor="accent1" w:themeShade="80"/>
+          <w:sz w:val="18"/>
+          <w:szCs w:val="18"/>
+          <w:lang w:val="en-US" w:eastAsia="en-GB"/>
+        </w:rPr>
+      </w:pPr>
+      <w:r>
+        <w:rPr>
+          <w:rFonts w:ascii="Arial" w:eastAsia="Times New Roman" w:hAnsi="Arial" w:cs="Arial"/>
+          <w:color w:val="1F3864" w:themeColor="accent1" w:themeShade="80"/>
+          <w:lang w:val="en-US" w:eastAsia="en-GB"/>
+        </w:rPr>
+        <w:t>Burndown chart progression for end of week 1, shows signs of work slowly progressing. </w:t>
+      </w:r>
+    </w:p>
+    <w:p>
+      <w:pPr>
+        <w:spacing w:after="0" w:line="240" w:lineRule="auto"/>
+        <w:textAlignment w:val="baseline"/>
+        <w:rPr>
+          <w:rFonts w:ascii="Segoe UI" w:eastAsia="Times New Roman" w:hAnsi="Segoe UI" w:cs="Segoe UI"/>
+          <w:color w:val="1F3864" w:themeColor="accent1" w:themeShade="80"/>
+          <w:sz w:val="18"/>
+          <w:szCs w:val="18"/>
+          <w:lang w:val="en-US" w:eastAsia="en-GB"/>
+        </w:rPr>
+      </w:pPr>
+      <w:r>
+        <w:rPr>
+          <w:rFonts w:ascii="Calibri" w:eastAsia="Times New Roman" w:hAnsi="Calibri" w:cs="Calibri"/>
+          <w:color w:val="1F3864" w:themeColor="accent1" w:themeShade="80"/>
+          <w:lang w:val="en-US" w:eastAsia="en-GB"/>
+        </w:rPr>
+        <w:t> </w:t>
+      </w:r>
+    </w:p>
+    <w:p>
+      <w:pPr>
+        <w:shd w:val="clear" w:color="auto" w:fill="FFFFFF"/>
+        <w:spacing w:after="0" w:line="240" w:lineRule="auto"/>
+        <w:rPr>
+          <w:rFonts w:ascii="Segoe UI" w:eastAsia="Times New Roman" w:hAnsi="Segoe UI" w:cs="Segoe UI"/>
+          <w:color w:val="1F3864" w:themeColor="accent1" w:themeShade="80"/>
+          <w:sz w:val="18"/>
+          <w:szCs w:val="18"/>
+          <w:lang w:eastAsia="en-GB"/>
+        </w:rPr>
+      </w:pPr>
+      <w:r>
+        <w:rPr>
+          <w:noProof/>
+          <w:color w:val="1F3864" w:themeColor="accent1" w:themeShade="80"/>
+        </w:rPr>
+        <w:drawing>
+          <wp:inline distT="0" distB="0" distL="0" distR="0" wp14:anchorId="4AA2F220" wp14:editId="0C41A374">
+            <wp:extent cx="5731510" cy="3488690"/>
+            <wp:effectExtent l="0" t="0" r="2540" b="0"/>
+            <wp:docPr id="8" name="Picture 8"/>
+            <wp:cNvGraphicFramePr>
+              <a:graphicFrameLocks xmlns:a="http://schemas.openxmlformats.org/drawingml/2006/main" noChangeAspect="1"/>
+            </wp:cNvGraphicFramePr>
+            <a:graphic xmlns:a="http://schemas.openxmlformats.org/drawingml/2006/main">
+              <a:graphicData uri="http://schemas.openxmlformats.org/drawingml/2006/picture">
+                <pic:pic xmlns:pic="http://schemas.openxmlformats.org/drawingml/2006/picture">
+                  <pic:nvPicPr>
+                    <pic:cNvPr id="0" name="Picture 1"/>
+                    <pic:cNvPicPr>
+                      <a:picLocks noChangeAspect="1" noChangeArrowheads="1"/>
+                    </pic:cNvPicPr>
+                  </pic:nvPicPr>
+                  <pic:blipFill>
+                    <a:blip r:embed="rId11">
+                      <a:extLst>
+                        <a:ext uri="{28A0092B-C50C-407E-A947-70E740481C1C}">
+                          <a14:useLocalDpi xmlns:a14="http://schemas.microsoft.com/office/drawing/2010/main" val="0"/>
+                        </a:ext>
+                      </a:extLst>
+                    </a:blip>
+                    <a:srcRect/>
+                    <a:stretch>
+                      <a:fillRect/>
+                    </a:stretch>
+                  </pic:blipFill>
+                  <pic:spPr bwMode="auto">
+                    <a:xfrm>
+                      <a:off x="0" y="0"/>
+                      <a:ext cx="5731510" cy="3488690"/>
+                    </a:xfrm>
+                    <a:prstGeom prst="rect">
+                      <a:avLst/>
+                    </a:prstGeom>
+                    <a:noFill/>
+                    <a:ln>
+                      <a:noFill/>
+                    </a:ln>
+                  </pic:spPr>
+                </pic:pic>
+              </a:graphicData>
+            </a:graphic>
+          </wp:inline>
+        </w:drawing>
+      </w:r>
+    </w:p>
+    <w:p>
+      <w:pPr>
+        <w:spacing w:after="0" w:line="240" w:lineRule="auto"/>
+        <w:textAlignment w:val="baseline"/>
+        <w:rPr>
+          <w:rFonts w:ascii="Segoe UI" w:eastAsia="Times New Roman" w:hAnsi="Segoe UI" w:cs="Segoe UI"/>
+          <w:color w:val="1F3864" w:themeColor="accent1" w:themeShade="80"/>
+          <w:sz w:val="18"/>
+          <w:szCs w:val="18"/>
+          <w:lang w:val="en-US" w:eastAsia="en-GB"/>
+        </w:rPr>
+      </w:pPr>
+      <w:r>
+        <w:rPr>
+          <w:rFonts w:ascii="Calibri" w:eastAsia="Times New Roman" w:hAnsi="Calibri" w:cs="Calibri"/>
+          <w:color w:val="1F3864" w:themeColor="accent1" w:themeShade="80"/>
+          <w:lang w:val="en-US" w:eastAsia="en-GB"/>
+        </w:rPr>
+        <w:t> </w:t>
+      </w:r>
+    </w:p>
+    <w:p>
+      <w:pPr>
+        <w:spacing w:after="0" w:line="240" w:lineRule="auto"/>
+        <w:textAlignment w:val="baseline"/>
+        <w:rPr>
+          <w:rFonts w:ascii="Segoe UI" w:eastAsia="Times New Roman" w:hAnsi="Segoe UI" w:cs="Segoe UI"/>
+          <w:color w:val="1F3864" w:themeColor="accent1" w:themeShade="80"/>
+          <w:sz w:val="18"/>
+          <w:szCs w:val="18"/>
+          <w:lang w:val="en-US" w:eastAsia="en-GB"/>
+        </w:rPr>
+      </w:pPr>
+      <w:r>
+        <w:rPr>
+          <w:rFonts w:ascii="Arial" w:eastAsia="Times New Roman" w:hAnsi="Arial" w:cs="Arial"/>
+          <w:b/>
+          <w:bCs/>
+          <w:color w:val="1F3864" w:themeColor="accent1" w:themeShade="80"/>
+          <w:lang w:val="en-US" w:eastAsia="en-GB"/>
+        </w:rPr>
+        <w:t>Monday March 2020</w:t>
+      </w:r>
+      <w:r>
+        <w:rPr>
+          <w:rFonts w:ascii="Arial" w:eastAsia="Times New Roman" w:hAnsi="Arial" w:cs="Arial"/>
+          <w:color w:val="1F3864" w:themeColor="accent1" w:themeShade="80"/>
+          <w:lang w:val="en-US" w:eastAsia="en-GB"/>
+        </w:rPr>
+        <w:t> </w:t>
+      </w:r>
+    </w:p>
+    <w:p>
+      <w:pPr>
+        <w:rPr>
+          <w:color w:val="1F3864" w:themeColor="accent1" w:themeShade="80"/>
+        </w:rPr>
+      </w:pPr>
+      <w:bookmarkStart w:id="0" w:name="_GoBack"/>
+      <w:bookmarkEnd w:id="0"/>
+    </w:p>
     <w:sectPr>
       <w:pgSz w:w="11906" w:h="16838"/>
       <w:pgMar w:top="1440" w:right="1440" w:bottom="1440" w:left="1440" w:header="708" w:footer="708" w:gutter="0"/>
@@ -1578,6 +1810,7 @@
     <w:lsdException w:name="HTML Sample" w:semiHidden="1" w:unhideWhenUsed="1"/>
     <w:lsdException w:name="HTML Typewriter" w:semiHidden="1" w:unhideWhenUsed="1"/>
     <w:lsdException w:name="HTML Variable" w:semiHidden="1" w:unhideWhenUsed="1"/>
+    <w:lsdException w:name="Normal Table" w:semiHidden="1" w:unhideWhenUsed="1"/>
     <w:lsdException w:name="annotation subject" w:semiHidden="1" w:unhideWhenUsed="1"/>
     <w:lsdException w:name="No List" w:semiHidden="1" w:unhideWhenUsed="1"/>
     <w:lsdException w:name="Outline List 1" w:semiHidden="1" w:unhideWhenUsed="1"/>
@@ -1624,8 +1857,10 @@
     <w:lsdException w:name="Table Subtle 2" w:semiHidden="1" w:unhideWhenUsed="1"/>
     <w:lsdException w:name="Table Web 1" w:semiHidden="1" w:unhideWhenUsed="1"/>
     <w:lsdException w:name="Table Web 2" w:semiHidden="1" w:unhideWhenUsed="1"/>
+    <w:lsdException w:name="Table Web 3" w:semiHidden="1" w:unhideWhenUsed="1"/>
     <w:lsdException w:name="Balloon Text" w:semiHidden="1" w:unhideWhenUsed="1"/>
     <w:lsdException w:name="Table Grid" w:uiPriority="39"/>
+    <w:lsdException w:name="Table Theme" w:semiHidden="1" w:unhideWhenUsed="1"/>
     <w:lsdException w:name="Placeholder Text" w:semiHidden="1"/>
     <w:lsdException w:name="No Spacing" w:uiPriority="1" w:qFormat="1"/>
     <w:lsdException w:name="Light Shading" w:uiPriority="60"/>

</xml_diff>